<commit_message>
Complete the first 5 problem solutions about Arrays&Hashing
</commit_message>
<xml_diff>
--- a/LeetCode.docx
+++ b/LeetCode.docx
@@ -11,6 +11,30 @@
           <w:rFonts w:ascii="CMU Serif" w:hAnsi="CMU Serif"/>
           <w:b/>
           <w:bCs/>
+          <w:sz w:val="36"/>
+          <w:szCs w:val="36"/>
+        </w:rPr>
+      </w:pPr>
+      <w:r>
+        <w:rPr>
+          <w:rFonts w:ascii="CMU Serif" w:hAnsi="CMU Serif"/>
+          <w:b/>
+          <w:bCs/>
+          <w:sz w:val="36"/>
+          <w:szCs w:val="36"/>
+        </w:rPr>
+        <w:t>LeetCode Problems for Coding Interviews</w:t>
+      </w:r>
+    </w:p>
+    <w:p>
+      <w:pPr>
+        <w:pStyle w:val="Normal"/>
+        <w:bidi w:val="0"/>
+        <w:jc w:val="center"/>
+        <w:rPr>
+          <w:rFonts w:ascii="CMU Serif" w:hAnsi="CMU Serif"/>
+          <w:b/>
+          <w:bCs/>
           <w:sz w:val="32"/>
           <w:szCs w:val="32"/>
         </w:rPr>
@@ -23,7 +47,6 @@
           <w:sz w:val="32"/>
           <w:szCs w:val="32"/>
         </w:rPr>
-        <w:t>LeetCode Problems for Coding Interviews</w:t>
       </w:r>
     </w:p>
     <w:p>
@@ -47,6 +70,7 @@
           <w:sz w:val="32"/>
           <w:szCs w:val="32"/>
         </w:rPr>
+        <w:t>1. Arrays &amp; Hashing</w:t>
       </w:r>
     </w:p>
     <w:p>
@@ -58,47 +82,66 @@
           <w:rFonts w:ascii="CMU Serif" w:hAnsi="CMU Serif"/>
           <w:b/>
           <w:bCs/>
-          <w:sz w:val="28"/>
-          <w:szCs w:val="28"/>
-        </w:rPr>
-      </w:pPr>
-      <w:r>
-        <w:rPr>
-          <w:rFonts w:ascii="CMU Serif" w:hAnsi="CMU Serif"/>
-          <w:b/>
-          <w:bCs/>
-          <w:sz w:val="28"/>
-          <w:szCs w:val="28"/>
-        </w:rPr>
-        <w:t>1. Arrays &amp; Hashing</w:t>
+          <w:sz w:val="32"/>
+          <w:szCs w:val="32"/>
+        </w:rPr>
+      </w:pPr>
+      <w:r>
+        <w:rPr>
+          <w:rFonts w:ascii="CMU Serif" w:hAnsi="CMU Serif"/>
+          <w:b/>
+          <w:bCs/>
+          <w:sz w:val="32"/>
+          <w:szCs w:val="32"/>
+        </w:rPr>
       </w:r>
     </w:p>
     <w:p>
       <w:pPr>
         <w:pStyle w:val="Normal"/>
         <w:bidi w:val="0"/>
-        <w:jc w:val="center"/>
-        <w:rPr>
-          <w:rFonts w:ascii="CMU Serif" w:hAnsi="CMU Serif"/>
-          <w:b/>
-          <w:bCs/>
-          <w:sz w:val="28"/>
-          <w:szCs w:val="28"/>
-        </w:rPr>
-      </w:pPr>
-      <w:r>
-        <w:rPr>
-          <w:rFonts w:ascii="CMU Serif" w:hAnsi="CMU Serif"/>
-          <w:b/>
-          <w:bCs/>
-          <w:sz w:val="28"/>
-          <w:szCs w:val="28"/>
-        </w:rPr>
-      </w:r>
-    </w:p>
-    <w:p>
-      <w:pPr>
-        <w:pStyle w:val="Normal"/>
+        <w:jc w:val="start"/>
+        <w:rPr>
+          <w:sz w:val="26"/>
+          <w:szCs w:val="26"/>
+        </w:rPr>
+      </w:pPr>
+      <w:r>
+        <w:rPr>
+          <w:rFonts w:ascii="CMU Serif" w:hAnsi="CMU Serif"/>
+          <w:b/>
+          <w:bCs/>
+          <w:i w:val="false"/>
+          <w:iCs w:val="false"/>
+          <w:sz w:val="26"/>
+          <w:szCs w:val="26"/>
+        </w:rPr>
+        <w:t>Q.1.</w:t>
+      </w:r>
+      <w:r>
+        <w:rPr>
+          <w:rFonts w:ascii="CMU Serif" w:hAnsi="CMU Serif"/>
+          <w:b/>
+          <w:bCs/>
+          <w:sz w:val="26"/>
+          <w:szCs w:val="26"/>
+        </w:rPr>
+        <w:t xml:space="preserve"> Two Sum </w:t>
+      </w:r>
+      <w:r>
+        <w:rPr>
+          <w:rFonts w:ascii="CMU Serif" w:hAnsi="CMU Serif"/>
+          <w:b/>
+          <w:bCs/>
+          <w:sz w:val="26"/>
+          <w:szCs w:val="26"/>
+        </w:rPr>
+        <w:t>(LeetCode Q.1)</w:t>
+      </w:r>
+    </w:p>
+    <w:p>
+      <w:pPr>
+        <w:pStyle w:val="BodyText"/>
         <w:bidi w:val="0"/>
         <w:jc w:val="start"/>
         <w:rPr/>
@@ -106,42 +149,34 @@
       <w:r>
         <w:rPr>
           <w:rFonts w:ascii="CMU Serif" w:hAnsi="CMU Serif"/>
-          <w:b/>
-          <w:bCs/>
-          <w:i w:val="false"/>
-          <w:iCs w:val="false"/>
-          <w:sz w:val="24"/>
-          <w:szCs w:val="24"/>
-        </w:rPr>
-        <w:t>Q.1.</w:t>
-      </w:r>
-      <w:r>
-        <w:rPr>
-          <w:rFonts w:ascii="CMU Serif" w:hAnsi="CMU Serif"/>
-          <w:b/>
-          <w:bCs/>
-          <w:sz w:val="24"/>
-          <w:szCs w:val="24"/>
-        </w:rPr>
-        <w:t xml:space="preserve"> Two Sum</w:t>
-      </w:r>
-    </w:p>
-    <w:p>
-      <w:pPr>
-        <w:pStyle w:val="BodyText"/>
-        <w:bidi w:val="0"/>
-        <w:jc w:val="start"/>
-        <w:rPr/>
-      </w:pPr>
-      <w:r>
-        <w:rPr>
-          <w:rFonts w:ascii="CMU Serif" w:hAnsi="CMU Serif"/>
-          <w:b w:val="false"/>
-          <w:bCs w:val="false"/>
-          <w:sz w:val="24"/>
-          <w:szCs w:val="24"/>
-        </w:rPr>
-        <w:t>Given an array of integers “</w:t>
+          <w:b w:val="false"/>
+          <w:bCs w:val="false"/>
+          <w:sz w:val="24"/>
+          <w:szCs w:val="24"/>
+          <w:u w:val="single"/>
+        </w:rPr>
+        <w:t>Description</w:t>
+      </w:r>
+      <w:r>
+        <w:rPr>
+          <w:rFonts w:ascii="CMU Serif" w:hAnsi="CMU Serif"/>
+          <w:b w:val="false"/>
+          <w:bCs w:val="false"/>
+          <w:sz w:val="24"/>
+          <w:szCs w:val="24"/>
+          <w:u w:val="single"/>
+        </w:rPr>
+        <w:t>:</w:t>
+      </w:r>
+      <w:r>
+        <w:rPr>
+          <w:rFonts w:ascii="CMU Serif" w:hAnsi="CMU Serif"/>
+          <w:b w:val="false"/>
+          <w:bCs w:val="false"/>
+          <w:sz w:val="24"/>
+          <w:szCs w:val="24"/>
+        </w:rPr>
+        <w:t xml:space="preserve"> Given an array of integers “</w:t>
       </w:r>
       <w:r>
         <w:rPr>
@@ -600,6 +635,7 @@
           <w:i w:val="false"/>
           <w:color w:val="0033B3"/>
           <w:sz w:val="21"/>
+          <w:szCs w:val="21"/>
         </w:rPr>
         <w:t>public</w:t>
       </w:r>
@@ -610,6 +646,7 @@
           <w:i w:val="false"/>
           <w:color w:val="0033B3"/>
           <w:sz w:val="21"/>
+          <w:szCs w:val="21"/>
         </w:rPr>
         <w:t xml:space="preserve"> int[] </w:t>
       </w:r>
@@ -620,6 +657,7 @@
           <w:i w:val="false"/>
           <w:color w:val="00627A"/>
           <w:sz w:val="21"/>
+          <w:szCs w:val="21"/>
         </w:rPr>
         <w:t>twoSum</w:t>
       </w:r>
@@ -630,6 +668,7 @@
           <w:i w:val="false"/>
           <w:color w:val="080808"/>
           <w:sz w:val="21"/>
+          <w:szCs w:val="21"/>
         </w:rPr>
         <w:t>(</w:t>
       </w:r>
@@ -640,6 +679,7 @@
           <w:i w:val="false"/>
           <w:color w:val="0033B3"/>
           <w:sz w:val="21"/>
+          <w:szCs w:val="21"/>
         </w:rPr>
         <w:t xml:space="preserve">int[] </w:t>
       </w:r>
@@ -650,6 +690,7 @@
           <w:i w:val="false"/>
           <w:color w:val="000000"/>
           <w:sz w:val="21"/>
+          <w:szCs w:val="21"/>
         </w:rPr>
         <w:t>nums</w:t>
       </w:r>
@@ -660,6 +701,7 @@
           <w:i w:val="false"/>
           <w:color w:val="080808"/>
           <w:sz w:val="21"/>
+          <w:szCs w:val="21"/>
         </w:rPr>
         <w:t xml:space="preserve">, </w:t>
       </w:r>
@@ -670,6 +712,7 @@
           <w:i w:val="false"/>
           <w:color w:val="0033B3"/>
           <w:sz w:val="21"/>
+          <w:szCs w:val="21"/>
         </w:rPr>
         <w:t xml:space="preserve">int </w:t>
       </w:r>
@@ -680,6 +723,7 @@
           <w:i w:val="false"/>
           <w:color w:val="000000"/>
           <w:sz w:val="21"/>
+          <w:szCs w:val="21"/>
         </w:rPr>
         <w:t>target</w:t>
       </w:r>
@@ -690,6 +734,7 @@
           <w:i w:val="false"/>
           <w:color w:val="080808"/>
           <w:sz w:val="21"/>
+          <w:szCs w:val="21"/>
         </w:rPr>
         <w:t>) {</w:t>
         <w:br/>
@@ -702,6 +747,7 @@
           <w:i w:val="false"/>
           <w:color w:val="000000"/>
           <w:sz w:val="21"/>
+          <w:szCs w:val="21"/>
         </w:rPr>
         <w:t>Map</w:t>
       </w:r>
@@ -712,6 +758,7 @@
           <w:i w:val="false"/>
           <w:color w:val="080808"/>
           <w:sz w:val="21"/>
+          <w:szCs w:val="21"/>
         </w:rPr>
         <w:t>&lt;</w:t>
       </w:r>
@@ -722,6 +769,7 @@
           <w:i w:val="false"/>
           <w:color w:val="000000"/>
           <w:sz w:val="21"/>
+          <w:szCs w:val="21"/>
         </w:rPr>
         <w:t>Integer</w:t>
       </w:r>
@@ -732,6 +780,7 @@
           <w:i w:val="false"/>
           <w:color w:val="080808"/>
           <w:sz w:val="21"/>
+          <w:szCs w:val="21"/>
         </w:rPr>
         <w:t xml:space="preserve">, </w:t>
       </w:r>
@@ -742,6 +791,7 @@
           <w:i w:val="false"/>
           <w:color w:val="000000"/>
           <w:sz w:val="21"/>
+          <w:szCs w:val="21"/>
         </w:rPr>
         <w:t>Integer</w:t>
       </w:r>
@@ -752,6 +802,7 @@
           <w:i w:val="false"/>
           <w:color w:val="080808"/>
           <w:sz w:val="21"/>
+          <w:szCs w:val="21"/>
         </w:rPr>
         <w:t xml:space="preserve">&gt; </w:t>
       </w:r>
@@ -762,6 +813,7 @@
           <w:i w:val="false"/>
           <w:color w:val="000000"/>
           <w:sz w:val="21"/>
+          <w:szCs w:val="21"/>
         </w:rPr>
         <w:t xml:space="preserve">map </w:t>
       </w:r>
@@ -772,6 +824,7 @@
           <w:i w:val="false"/>
           <w:color w:val="080808"/>
           <w:sz w:val="21"/>
+          <w:szCs w:val="21"/>
         </w:rPr>
         <w:t xml:space="preserve">= </w:t>
       </w:r>
@@ -782,6 +835,7 @@
           <w:i w:val="false"/>
           <w:color w:val="0033B3"/>
           <w:sz w:val="21"/>
+          <w:szCs w:val="21"/>
         </w:rPr>
         <w:t xml:space="preserve">new </w:t>
       </w:r>
@@ -792,6 +846,7 @@
           <w:i w:val="false"/>
           <w:color w:val="080808"/>
           <w:sz w:val="21"/>
+          <w:szCs w:val="21"/>
         </w:rPr>
         <w:t>HashMap&lt;&gt;();</w:t>
         <w:br/>
@@ -805,6 +860,7 @@
           <w:i w:val="false"/>
           <w:color w:val="0033B3"/>
           <w:sz w:val="21"/>
+          <w:szCs w:val="21"/>
         </w:rPr>
         <w:t xml:space="preserve">for </w:t>
       </w:r>
@@ -815,6 +871,7 @@
           <w:i w:val="false"/>
           <w:color w:val="080808"/>
           <w:sz w:val="21"/>
+          <w:szCs w:val="21"/>
         </w:rPr>
         <w:t>(</w:t>
       </w:r>
@@ -825,6 +882,7 @@
           <w:i w:val="false"/>
           <w:color w:val="0033B3"/>
           <w:sz w:val="21"/>
+          <w:szCs w:val="21"/>
         </w:rPr>
         <w:t xml:space="preserve">int </w:t>
       </w:r>
@@ -835,6 +893,7 @@
           <w:i w:val="false"/>
           <w:color w:val="000000"/>
           <w:sz w:val="21"/>
+          <w:szCs w:val="21"/>
         </w:rPr>
         <w:t xml:space="preserve">i </w:t>
       </w:r>
@@ -845,6 +904,7 @@
           <w:i w:val="false"/>
           <w:color w:val="080808"/>
           <w:sz w:val="21"/>
+          <w:szCs w:val="21"/>
         </w:rPr>
         <w:t xml:space="preserve">= </w:t>
       </w:r>
@@ -855,6 +915,7 @@
           <w:i w:val="false"/>
           <w:color w:val="1750EB"/>
           <w:sz w:val="21"/>
+          <w:szCs w:val="21"/>
         </w:rPr>
         <w:t>0</w:t>
       </w:r>
@@ -865,6 +926,7 @@
           <w:i w:val="false"/>
           <w:color w:val="080808"/>
           <w:sz w:val="21"/>
+          <w:szCs w:val="21"/>
         </w:rPr>
         <w:t xml:space="preserve">; </w:t>
       </w:r>
@@ -875,6 +937,7 @@
           <w:i w:val="false"/>
           <w:color w:val="000000"/>
           <w:sz w:val="21"/>
+          <w:szCs w:val="21"/>
         </w:rPr>
         <w:t xml:space="preserve">i </w:t>
       </w:r>
@@ -885,6 +948,7 @@
           <w:i w:val="false"/>
           <w:color w:val="080808"/>
           <w:sz w:val="21"/>
+          <w:szCs w:val="21"/>
         </w:rPr>
         <w:t xml:space="preserve">&lt; </w:t>
       </w:r>
@@ -895,6 +959,7 @@
           <w:i w:val="false"/>
           <w:color w:val="000000"/>
           <w:sz w:val="21"/>
+          <w:szCs w:val="21"/>
         </w:rPr>
         <w:t>nums</w:t>
       </w:r>
@@ -905,6 +970,7 @@
           <w:i w:val="false"/>
           <w:color w:val="080808"/>
           <w:sz w:val="21"/>
+          <w:szCs w:val="21"/>
         </w:rPr>
         <w:t>.</w:t>
       </w:r>
@@ -915,6 +981,7 @@
           <w:i w:val="false"/>
           <w:color w:val="871094"/>
           <w:sz w:val="21"/>
+          <w:szCs w:val="21"/>
         </w:rPr>
         <w:t>length</w:t>
       </w:r>
@@ -925,6 +992,7 @@
           <w:i w:val="false"/>
           <w:color w:val="080808"/>
           <w:sz w:val="21"/>
+          <w:szCs w:val="21"/>
         </w:rPr>
         <w:t xml:space="preserve">; </w:t>
       </w:r>
@@ -935,6 +1003,7 @@
           <w:i w:val="false"/>
           <w:color w:val="000000"/>
           <w:sz w:val="21"/>
+          <w:szCs w:val="21"/>
         </w:rPr>
         <w:t>i</w:t>
       </w:r>
@@ -945,6 +1014,7 @@
           <w:i w:val="false"/>
           <w:color w:val="080808"/>
           <w:sz w:val="21"/>
+          <w:szCs w:val="21"/>
         </w:rPr>
         <w:t>++) {</w:t>
         <w:br/>
@@ -957,6 +1027,7 @@
           <w:i w:val="false"/>
           <w:color w:val="0033B3"/>
           <w:sz w:val="21"/>
+          <w:szCs w:val="21"/>
         </w:rPr>
         <w:t xml:space="preserve">int </w:t>
       </w:r>
@@ -967,6 +1038,7 @@
           <w:i w:val="false"/>
           <w:color w:val="000000"/>
           <w:sz w:val="21"/>
+          <w:szCs w:val="21"/>
         </w:rPr>
         <w:t xml:space="preserve">complement </w:t>
       </w:r>
@@ -977,6 +1049,7 @@
           <w:i w:val="false"/>
           <w:color w:val="080808"/>
           <w:sz w:val="21"/>
+          <w:szCs w:val="21"/>
         </w:rPr>
         <w:t xml:space="preserve">=  </w:t>
       </w:r>
@@ -987,6 +1060,7 @@
           <w:i w:val="false"/>
           <w:color w:val="000000"/>
           <w:sz w:val="21"/>
+          <w:szCs w:val="21"/>
         </w:rPr>
         <w:t xml:space="preserve">target </w:t>
       </w:r>
@@ -997,6 +1071,7 @@
           <w:i w:val="false"/>
           <w:color w:val="080808"/>
           <w:sz w:val="21"/>
+          <w:szCs w:val="21"/>
         </w:rPr>
         <w:t xml:space="preserve">- </w:t>
       </w:r>
@@ -1007,6 +1082,7 @@
           <w:i w:val="false"/>
           <w:color w:val="000000"/>
           <w:sz w:val="21"/>
+          <w:szCs w:val="21"/>
         </w:rPr>
         <w:t>nums</w:t>
       </w:r>
@@ -1017,6 +1093,7 @@
           <w:i w:val="false"/>
           <w:color w:val="080808"/>
           <w:sz w:val="21"/>
+          <w:szCs w:val="21"/>
         </w:rPr>
         <w:t>[</w:t>
       </w:r>
@@ -1027,6 +1104,7 @@
           <w:i w:val="false"/>
           <w:color w:val="000000"/>
           <w:sz w:val="21"/>
+          <w:szCs w:val="21"/>
         </w:rPr>
         <w:t>i</w:t>
       </w:r>
@@ -1037,6 +1115,7 @@
           <w:i w:val="false"/>
           <w:color w:val="080808"/>
           <w:sz w:val="21"/>
+          <w:szCs w:val="21"/>
         </w:rPr>
         <w:t>];</w:t>
         <w:br/>
@@ -1050,6 +1129,7 @@
           <w:i w:val="false"/>
           <w:color w:val="0033B3"/>
           <w:sz w:val="21"/>
+          <w:szCs w:val="21"/>
         </w:rPr>
         <w:t xml:space="preserve">if </w:t>
       </w:r>
@@ -1060,6 +1140,7 @@
           <w:i w:val="false"/>
           <w:color w:val="080808"/>
           <w:sz w:val="21"/>
+          <w:szCs w:val="21"/>
         </w:rPr>
         <w:t>(</w:t>
       </w:r>
@@ -1070,6 +1151,7 @@
           <w:i w:val="false"/>
           <w:color w:val="000000"/>
           <w:sz w:val="21"/>
+          <w:szCs w:val="21"/>
         </w:rPr>
         <w:t>map</w:t>
       </w:r>
@@ -1080,6 +1162,7 @@
           <w:i w:val="false"/>
           <w:color w:val="080808"/>
           <w:sz w:val="21"/>
+          <w:szCs w:val="21"/>
         </w:rPr>
         <w:t>.containsKey(</w:t>
       </w:r>
@@ -1090,6 +1173,7 @@
           <w:i w:val="false"/>
           <w:color w:val="000000"/>
           <w:sz w:val="21"/>
+          <w:szCs w:val="21"/>
         </w:rPr>
         <w:t>complement</w:t>
       </w:r>
@@ -1100,6 +1184,7 @@
           <w:i w:val="false"/>
           <w:color w:val="080808"/>
           <w:sz w:val="21"/>
+          <w:szCs w:val="21"/>
         </w:rPr>
         <w:t>)) {</w:t>
         <w:br/>
@@ -1112,6 +1197,7 @@
           <w:i w:val="false"/>
           <w:color w:val="0033B3"/>
           <w:sz w:val="21"/>
+          <w:szCs w:val="21"/>
         </w:rPr>
         <w:t>return new int</w:t>
       </w:r>
@@ -1122,6 +1208,7 @@
           <w:i w:val="false"/>
           <w:color w:val="080808"/>
           <w:sz w:val="21"/>
+          <w:szCs w:val="21"/>
         </w:rPr>
         <w:t xml:space="preserve">[] { </w:t>
       </w:r>
@@ -1132,6 +1219,7 @@
           <w:i w:val="false"/>
           <w:color w:val="000000"/>
           <w:sz w:val="21"/>
+          <w:szCs w:val="21"/>
         </w:rPr>
         <w:t>map</w:t>
       </w:r>
@@ -1142,6 +1230,7 @@
           <w:i w:val="false"/>
           <w:color w:val="080808"/>
           <w:sz w:val="21"/>
+          <w:szCs w:val="21"/>
         </w:rPr>
         <w:t>.get(</w:t>
       </w:r>
@@ -1152,6 +1241,7 @@
           <w:i w:val="false"/>
           <w:color w:val="000000"/>
           <w:sz w:val="21"/>
+          <w:szCs w:val="21"/>
         </w:rPr>
         <w:t>complement</w:t>
       </w:r>
@@ -1162,6 +1252,7 @@
           <w:i w:val="false"/>
           <w:color w:val="080808"/>
           <w:sz w:val="21"/>
+          <w:szCs w:val="21"/>
         </w:rPr>
         <w:t xml:space="preserve">), </w:t>
       </w:r>
@@ -1172,6 +1263,7 @@
           <w:i w:val="false"/>
           <w:color w:val="000000"/>
           <w:sz w:val="21"/>
+          <w:szCs w:val="21"/>
         </w:rPr>
         <w:t xml:space="preserve">i </w:t>
       </w:r>
@@ -1182,6 +1274,7 @@
           <w:i w:val="false"/>
           <w:color w:val="080808"/>
           <w:sz w:val="21"/>
+          <w:szCs w:val="21"/>
         </w:rPr>
         <w:t>};</w:t>
         <w:br/>
@@ -1196,6 +1289,7 @@
           <w:i w:val="false"/>
           <w:color w:val="000000"/>
           <w:sz w:val="21"/>
+          <w:szCs w:val="21"/>
         </w:rPr>
         <w:t>map</w:t>
       </w:r>
@@ -1206,6 +1300,7 @@
           <w:i w:val="false"/>
           <w:color w:val="080808"/>
           <w:sz w:val="21"/>
+          <w:szCs w:val="21"/>
         </w:rPr>
         <w:t>.put(</w:t>
       </w:r>
@@ -1216,6 +1311,7 @@
           <w:i w:val="false"/>
           <w:color w:val="000000"/>
           <w:sz w:val="21"/>
+          <w:szCs w:val="21"/>
         </w:rPr>
         <w:t>nums</w:t>
       </w:r>
@@ -1226,6 +1322,7 @@
           <w:i w:val="false"/>
           <w:color w:val="080808"/>
           <w:sz w:val="21"/>
+          <w:szCs w:val="21"/>
         </w:rPr>
         <w:t>[</w:t>
       </w:r>
@@ -1236,6 +1333,7 @@
           <w:i w:val="false"/>
           <w:color w:val="000000"/>
           <w:sz w:val="21"/>
+          <w:szCs w:val="21"/>
         </w:rPr>
         <w:t>i</w:t>
       </w:r>
@@ -1246,6 +1344,7 @@
           <w:i w:val="false"/>
           <w:color w:val="080808"/>
           <w:sz w:val="21"/>
+          <w:szCs w:val="21"/>
         </w:rPr>
         <w:t xml:space="preserve">], </w:t>
       </w:r>
@@ -1256,6 +1355,7 @@
           <w:i w:val="false"/>
           <w:color w:val="000000"/>
           <w:sz w:val="21"/>
+          <w:szCs w:val="21"/>
         </w:rPr>
         <w:t>i</w:t>
       </w:r>
@@ -1266,6 +1366,7 @@
           <w:i w:val="false"/>
           <w:color w:val="080808"/>
           <w:sz w:val="21"/>
+          <w:szCs w:val="21"/>
         </w:rPr>
         <w:t>);</w:t>
         <w:br/>
@@ -1281,6 +1382,7 @@
           <w:i w:val="false"/>
           <w:color w:val="0033B3"/>
           <w:sz w:val="21"/>
+          <w:szCs w:val="21"/>
         </w:rPr>
         <w:t>return new int</w:t>
       </w:r>
@@ -1291,10 +1393,3149 @@
           <w:i w:val="false"/>
           <w:color w:val="080808"/>
           <w:sz w:val="21"/>
+          <w:szCs w:val="21"/>
         </w:rPr>
         <w:t>[] {};</w:t>
         <w:br/>
         <w:t>}</w:t>
+      </w:r>
+    </w:p>
+    <w:p>
+      <w:pPr>
+        <w:pStyle w:val="Normal"/>
+        <w:pBdr/>
+        <w:shd w:fill="FFFFFF" w:val="clear"/>
+        <w:bidi w:val="0"/>
+        <w:jc w:val="start"/>
+        <w:rPr>
+          <w:rFonts w:ascii="JetBrains Mono SemiBold" w:hAnsi="JetBrains Mono SemiBold"/>
+          <w:b w:val="false"/>
+          <w:i w:val="false"/>
+          <w:i w:val="false"/>
+          <w:color w:val="080808"/>
+          <w:sz w:val="21"/>
+        </w:rPr>
+      </w:pPr>
+      <w:r>
+        <w:rPr>
+          <w:rFonts w:ascii="Consolas" w:hAnsi="Consolas"/>
+        </w:rPr>
+      </w:r>
+    </w:p>
+    <w:p>
+      <w:pPr>
+        <w:pStyle w:val="Normal"/>
+        <w:pBdr/>
+        <w:shd w:fill="FFFFFF" w:val="clear"/>
+        <w:bidi w:val="0"/>
+        <w:jc w:val="start"/>
+        <w:rPr>
+          <w:rFonts w:ascii="JetBrains Mono SemiBold" w:hAnsi="JetBrains Mono SemiBold"/>
+          <w:b w:val="false"/>
+          <w:i w:val="false"/>
+          <w:i w:val="false"/>
+          <w:color w:val="080808"/>
+          <w:sz w:val="21"/>
+        </w:rPr>
+      </w:pPr>
+      <w:r>
+        <w:rPr>
+          <w:rFonts w:ascii="Consolas" w:hAnsi="Consolas"/>
+        </w:rPr>
+      </w:r>
+    </w:p>
+    <w:p>
+      <w:pPr>
+        <w:pStyle w:val="Normal"/>
+        <w:pBdr/>
+        <w:shd w:fill="FFFFFF" w:val="clear"/>
+        <w:bidi w:val="0"/>
+        <w:jc w:val="start"/>
+        <w:rPr>
+          <w:rFonts w:ascii="JetBrains Mono SemiBold" w:hAnsi="JetBrains Mono SemiBold"/>
+          <w:b w:val="false"/>
+          <w:i w:val="false"/>
+          <w:i w:val="false"/>
+          <w:color w:val="080808"/>
+          <w:sz w:val="21"/>
+        </w:rPr>
+      </w:pPr>
+      <w:r>
+        <w:rPr>
+          <w:rFonts w:ascii="Consolas" w:hAnsi="Consolas"/>
+        </w:rPr>
+      </w:r>
+    </w:p>
+    <w:p>
+      <w:pPr>
+        <w:pStyle w:val="Normal"/>
+        <w:pBdr/>
+        <w:shd w:fill="FFFFFF" w:val="clear"/>
+        <w:bidi w:val="0"/>
+        <w:jc w:val="start"/>
+        <w:rPr>
+          <w:rFonts w:ascii="JetBrains Mono SemiBold" w:hAnsi="JetBrains Mono SemiBold"/>
+          <w:b w:val="false"/>
+          <w:i w:val="false"/>
+          <w:i w:val="false"/>
+          <w:color w:val="080808"/>
+          <w:sz w:val="21"/>
+        </w:rPr>
+      </w:pPr>
+      <w:r>
+        <w:rPr>
+          <w:rFonts w:ascii="Consolas" w:hAnsi="Consolas"/>
+        </w:rPr>
+      </w:r>
+    </w:p>
+    <w:p>
+      <w:pPr>
+        <w:pStyle w:val="Normal"/>
+        <w:pBdr/>
+        <w:shd w:fill="FFFFFF" w:val="clear"/>
+        <w:bidi w:val="0"/>
+        <w:jc w:val="start"/>
+        <w:rPr>
+          <w:rFonts w:ascii="JetBrains Mono SemiBold" w:hAnsi="JetBrains Mono SemiBold"/>
+          <w:b w:val="false"/>
+          <w:i w:val="false"/>
+          <w:i w:val="false"/>
+          <w:color w:val="080808"/>
+          <w:sz w:val="21"/>
+        </w:rPr>
+      </w:pPr>
+      <w:r>
+        <w:rPr>
+          <w:rFonts w:ascii="Consolas" w:hAnsi="Consolas"/>
+        </w:rPr>
+      </w:r>
+    </w:p>
+    <w:p>
+      <w:pPr>
+        <w:pStyle w:val="Normal"/>
+        <w:pBdr/>
+        <w:shd w:fill="FFFFFF" w:val="clear"/>
+        <w:bidi w:val="0"/>
+        <w:jc w:val="start"/>
+        <w:rPr>
+          <w:rFonts w:ascii="JetBrains Mono SemiBold" w:hAnsi="JetBrains Mono SemiBold"/>
+          <w:b w:val="false"/>
+          <w:i w:val="false"/>
+          <w:i w:val="false"/>
+          <w:color w:val="080808"/>
+          <w:sz w:val="21"/>
+        </w:rPr>
+      </w:pPr>
+      <w:r>
+        <w:rPr>
+          <w:rFonts w:ascii="Consolas" w:hAnsi="Consolas"/>
+        </w:rPr>
+      </w:r>
+    </w:p>
+    <w:p>
+      <w:pPr>
+        <w:pStyle w:val="Normal"/>
+        <w:pBdr/>
+        <w:shd w:fill="FFFFFF" w:val="clear"/>
+        <w:bidi w:val="0"/>
+        <w:jc w:val="start"/>
+        <w:rPr>
+          <w:rFonts w:ascii="JetBrains Mono SemiBold" w:hAnsi="JetBrains Mono SemiBold"/>
+          <w:b w:val="false"/>
+          <w:i w:val="false"/>
+          <w:i w:val="false"/>
+          <w:color w:val="080808"/>
+          <w:sz w:val="21"/>
+        </w:rPr>
+      </w:pPr>
+      <w:r>
+        <w:rPr>
+          <w:rFonts w:ascii="Consolas" w:hAnsi="Consolas"/>
+        </w:rPr>
+      </w:r>
+    </w:p>
+    <w:p>
+      <w:pPr>
+        <w:pStyle w:val="Normal"/>
+        <w:pBdr/>
+        <w:shd w:fill="FFFFFF" w:val="clear"/>
+        <w:bidi w:val="0"/>
+        <w:jc w:val="start"/>
+        <w:rPr>
+          <w:rFonts w:ascii="JetBrains Mono SemiBold" w:hAnsi="JetBrains Mono SemiBold"/>
+          <w:b w:val="false"/>
+          <w:i w:val="false"/>
+          <w:i w:val="false"/>
+          <w:color w:val="080808"/>
+          <w:sz w:val="21"/>
+        </w:rPr>
+      </w:pPr>
+      <w:r>
+        <w:rPr>
+          <w:rFonts w:ascii="Consolas" w:hAnsi="Consolas"/>
+        </w:rPr>
+      </w:r>
+    </w:p>
+    <w:p>
+      <w:pPr>
+        <w:pStyle w:val="Normal"/>
+        <w:pBdr/>
+        <w:shd w:fill="FFFFFF" w:val="clear"/>
+        <w:bidi w:val="0"/>
+        <w:jc w:val="start"/>
+        <w:rPr>
+          <w:rFonts w:ascii="JetBrains Mono SemiBold" w:hAnsi="JetBrains Mono SemiBold"/>
+          <w:b w:val="false"/>
+          <w:i w:val="false"/>
+          <w:i w:val="false"/>
+          <w:color w:val="080808"/>
+          <w:sz w:val="21"/>
+        </w:rPr>
+      </w:pPr>
+      <w:r>
+        <w:rPr>
+          <w:rFonts w:ascii="Consolas" w:hAnsi="Consolas"/>
+        </w:rPr>
+      </w:r>
+    </w:p>
+    <w:p>
+      <w:pPr>
+        <w:pStyle w:val="Normal"/>
+        <w:bidi w:val="0"/>
+        <w:jc w:val="start"/>
+        <w:rPr/>
+      </w:pPr>
+      <w:r>
+        <w:rPr>
+          <w:rFonts w:ascii="CMU Serif" w:hAnsi="CMU Serif"/>
+          <w:b/>
+          <w:bCs/>
+          <w:i w:val="false"/>
+          <w:iCs w:val="false"/>
+          <w:sz w:val="26"/>
+          <w:szCs w:val="26"/>
+        </w:rPr>
+        <w:t>Q.</w:t>
+      </w:r>
+      <w:r>
+        <w:rPr>
+          <w:rFonts w:ascii="CMU Serif" w:hAnsi="CMU Serif"/>
+          <w:b/>
+          <w:bCs/>
+          <w:i w:val="false"/>
+          <w:iCs w:val="false"/>
+          <w:sz w:val="26"/>
+          <w:szCs w:val="26"/>
+        </w:rPr>
+        <w:t>2</w:t>
+      </w:r>
+      <w:r>
+        <w:rPr>
+          <w:rFonts w:ascii="CMU Serif" w:hAnsi="CMU Serif"/>
+          <w:b/>
+          <w:bCs/>
+          <w:i w:val="false"/>
+          <w:iCs w:val="false"/>
+          <w:sz w:val="26"/>
+          <w:szCs w:val="26"/>
+        </w:rPr>
+        <w:t>.</w:t>
+      </w:r>
+      <w:r>
+        <w:rPr>
+          <w:rFonts w:ascii="CMU Serif" w:hAnsi="CMU Serif"/>
+          <w:b/>
+          <w:bCs/>
+          <w:sz w:val="26"/>
+          <w:szCs w:val="26"/>
+        </w:rPr>
+        <w:t xml:space="preserve"> Contains Duplicate </w:t>
+      </w:r>
+      <w:r>
+        <w:rPr>
+          <w:rFonts w:ascii="CMU Serif" w:hAnsi="CMU Serif"/>
+          <w:b/>
+          <w:bCs/>
+          <w:sz w:val="26"/>
+          <w:szCs w:val="26"/>
+        </w:rPr>
+        <w:t>(LeetCode Q.217)</w:t>
+      </w:r>
+    </w:p>
+    <w:p>
+      <w:pPr>
+        <w:pStyle w:val="BodyText"/>
+        <w:bidi w:val="0"/>
+        <w:jc w:val="start"/>
+        <w:rPr/>
+      </w:pPr>
+      <w:r>
+        <w:rPr>
+          <w:rFonts w:ascii="CMU Serif" w:hAnsi="CMU Serif"/>
+          <w:b w:val="false"/>
+          <w:bCs w:val="false"/>
+          <w:sz w:val="24"/>
+          <w:szCs w:val="24"/>
+          <w:u w:val="single"/>
+        </w:rPr>
+        <w:t>Description</w:t>
+      </w:r>
+      <w:r>
+        <w:rPr>
+          <w:rFonts w:ascii="CMU Serif" w:hAnsi="CMU Serif"/>
+          <w:b w:val="false"/>
+          <w:bCs w:val="false"/>
+          <w:sz w:val="24"/>
+          <w:szCs w:val="24"/>
+          <w:u w:val="single"/>
+        </w:rPr>
+        <w:t>:</w:t>
+      </w:r>
+      <w:r>
+        <w:rPr>
+          <w:rFonts w:ascii="CMU Serif" w:hAnsi="CMU Serif"/>
+          <w:b w:val="false"/>
+          <w:bCs w:val="false"/>
+          <w:sz w:val="24"/>
+          <w:szCs w:val="24"/>
+        </w:rPr>
+        <w:t xml:space="preserve"> Given an array of integers “</w:t>
+      </w:r>
+      <w:r>
+        <w:rPr>
+          <w:rStyle w:val="SourceText"/>
+          <w:rFonts w:ascii="CMU Serif" w:hAnsi="CMU Serif"/>
+          <w:b w:val="false"/>
+          <w:bCs w:val="false"/>
+          <w:sz w:val="24"/>
+          <w:szCs w:val="24"/>
+        </w:rPr>
+        <w:t>nums”</w:t>
+      </w:r>
+      <w:r>
+        <w:rPr>
+          <w:rFonts w:ascii="CMU Serif" w:hAnsi="CMU Serif"/>
+          <w:b w:val="false"/>
+          <w:bCs w:val="false"/>
+          <w:sz w:val="24"/>
+          <w:szCs w:val="24"/>
+        </w:rPr>
+        <w:t xml:space="preserve"> and an integer “</w:t>
+      </w:r>
+      <w:r>
+        <w:rPr>
+          <w:rStyle w:val="SourceText"/>
+          <w:rFonts w:ascii="CMU Serif" w:hAnsi="CMU Serif"/>
+          <w:b w:val="false"/>
+          <w:bCs w:val="false"/>
+          <w:sz w:val="24"/>
+          <w:szCs w:val="24"/>
+        </w:rPr>
+        <w:t>target”</w:t>
+      </w:r>
+      <w:r>
+        <w:rPr>
+          <w:rFonts w:ascii="CMU Serif" w:hAnsi="CMU Serif"/>
+          <w:b w:val="false"/>
+          <w:bCs w:val="false"/>
+          <w:sz w:val="24"/>
+          <w:szCs w:val="24"/>
+        </w:rPr>
+        <w:t>, return indices of the two numbers such that they add up to “</w:t>
+      </w:r>
+      <w:r>
+        <w:rPr>
+          <w:rStyle w:val="SourceText"/>
+          <w:rFonts w:ascii="CMU Serif" w:hAnsi="CMU Serif"/>
+          <w:b w:val="false"/>
+          <w:bCs w:val="false"/>
+          <w:sz w:val="24"/>
+          <w:szCs w:val="24"/>
+        </w:rPr>
+        <w:t>target”</w:t>
+      </w:r>
+      <w:r>
+        <w:rPr>
+          <w:rFonts w:ascii="CMU Serif" w:hAnsi="CMU Serif"/>
+          <w:b w:val="false"/>
+          <w:bCs w:val="false"/>
+          <w:sz w:val="24"/>
+          <w:szCs w:val="24"/>
+        </w:rPr>
+        <w:t>.</w:t>
+      </w:r>
+    </w:p>
+    <w:p>
+      <w:pPr>
+        <w:pStyle w:val="BodyText"/>
+        <w:bidi w:val="0"/>
+        <w:jc w:val="start"/>
+        <w:rPr>
+          <w:rFonts w:ascii="Consolas" w:hAnsi="Consolas"/>
+          <w:b w:val="false"/>
+          <w:bCs w:val="false"/>
+          <w:sz w:val="22"/>
+          <w:szCs w:val="22"/>
+        </w:rPr>
+      </w:pPr>
+      <w:r>
+        <w:rPr>
+          <w:rFonts w:ascii="Consolas" w:hAnsi="Consolas"/>
+          <w:b w:val="false"/>
+          <w:bCs w:val="false"/>
+          <w:sz w:val="22"/>
+          <w:szCs w:val="22"/>
+        </w:rPr>
+        <w:tab/>
+        <w:t>Input: nums = [1,2,3,1]</w:t>
+      </w:r>
+    </w:p>
+    <w:p>
+      <w:pPr>
+        <w:pStyle w:val="BodyText"/>
+        <w:bidi w:val="0"/>
+        <w:jc w:val="start"/>
+        <w:rPr>
+          <w:rFonts w:ascii="Consolas" w:hAnsi="Consolas"/>
+          <w:b w:val="false"/>
+          <w:bCs w:val="false"/>
+          <w:sz w:val="22"/>
+          <w:szCs w:val="22"/>
+        </w:rPr>
+      </w:pPr>
+      <w:r>
+        <w:rPr>
+          <w:rFonts w:ascii="Consolas" w:hAnsi="Consolas"/>
+          <w:b w:val="false"/>
+          <w:bCs w:val="false"/>
+          <w:sz w:val="22"/>
+          <w:szCs w:val="22"/>
+        </w:rPr>
+        <w:tab/>
+        <w:t>Output: true</w:t>
+      </w:r>
+    </w:p>
+    <w:p>
+      <w:pPr>
+        <w:pStyle w:val="BodyText"/>
+        <w:bidi w:val="0"/>
+        <w:jc w:val="start"/>
+        <w:rPr>
+          <w:rFonts w:ascii="CMU Serif" w:hAnsi="CMU Serif"/>
+          <w:b w:val="false"/>
+          <w:bCs w:val="false"/>
+          <w:sz w:val="24"/>
+          <w:szCs w:val="24"/>
+        </w:rPr>
+      </w:pPr>
+      <w:r>
+        <w:rPr>
+          <w:rFonts w:ascii="CMU Serif" w:hAnsi="CMU Serif"/>
+          <w:b w:val="false"/>
+          <w:bCs w:val="false"/>
+          <w:sz w:val="24"/>
+          <w:szCs w:val="24"/>
+          <w:u w:val="single"/>
+        </w:rPr>
+        <w:t>Brute-force:</w:t>
+      </w:r>
+      <w:r>
+        <w:rPr>
+          <w:rFonts w:ascii="CMU Serif" w:hAnsi="CMU Serif"/>
+          <w:b w:val="false"/>
+          <w:bCs w:val="false"/>
+          <w:sz w:val="24"/>
+          <w:szCs w:val="24"/>
+        </w:rPr>
+        <w:t xml:space="preserve"> Her elemanı diğer tüm elemanlarla karşılaştırarak tekrar eden bir değer olup olmadığını kontrol ederiz.</w:t>
+      </w:r>
+    </w:p>
+    <w:p>
+      <w:pPr>
+        <w:pStyle w:val="BodyText"/>
+        <w:bidi w:val="0"/>
+        <w:jc w:val="start"/>
+        <w:rPr>
+          <w:rFonts w:ascii="CMU Serif" w:hAnsi="CMU Serif"/>
+          <w:b w:val="false"/>
+          <w:bCs w:val="false"/>
+          <w:sz w:val="24"/>
+          <w:szCs w:val="24"/>
+        </w:rPr>
+      </w:pPr>
+      <w:r>
+        <w:rPr>
+          <w:rFonts w:ascii="CMU Serif" w:hAnsi="CMU Serif"/>
+          <w:b w:val="false"/>
+          <w:bCs w:val="false"/>
+          <w:sz w:val="24"/>
+          <w:szCs w:val="24"/>
+        </w:rPr>
+        <w:tab/>
+        <w:t xml:space="preserve">Time Complexity: </w:t>
+      </w:r>
+      <w:r>
+        <w:rPr>
+          <w:rFonts w:ascii="CMU Serif" w:hAnsi="CMU Serif"/>
+          <w:b/>
+          <w:bCs/>
+          <w:sz w:val="24"/>
+          <w:szCs w:val="24"/>
+        </w:rPr>
+        <w:t>O(n</w:t>
+      </w:r>
+      <w:r>
+        <w:rPr>
+          <w:rFonts w:ascii="CMU Serif" w:hAnsi="CMU Serif"/>
+          <w:b/>
+          <w:bCs/>
+          <w:sz w:val="24"/>
+          <w:szCs w:val="24"/>
+          <w:vertAlign w:val="superscript"/>
+        </w:rPr>
+        <w:t>2</w:t>
+      </w:r>
+      <w:r>
+        <w:rPr>
+          <w:rFonts w:ascii="CMU Serif" w:hAnsi="CMU Serif"/>
+          <w:b/>
+          <w:bCs/>
+          <w:sz w:val="24"/>
+          <w:szCs w:val="24"/>
+        </w:rPr>
+        <w:t>)</w:t>
+      </w:r>
+    </w:p>
+    <w:p>
+      <w:pPr>
+        <w:pStyle w:val="BodyText"/>
+        <w:bidi w:val="0"/>
+        <w:jc w:val="start"/>
+        <w:rPr>
+          <w:rFonts w:ascii="CMU Serif" w:hAnsi="CMU Serif"/>
+          <w:b w:val="false"/>
+          <w:bCs w:val="false"/>
+          <w:sz w:val="24"/>
+          <w:szCs w:val="24"/>
+        </w:rPr>
+      </w:pPr>
+      <w:r>
+        <w:rPr>
+          <w:rFonts w:ascii="CMU Serif" w:hAnsi="CMU Serif"/>
+          <w:b w:val="false"/>
+          <w:bCs w:val="false"/>
+          <w:sz w:val="24"/>
+          <w:szCs w:val="24"/>
+        </w:rPr>
+        <w:tab/>
+        <w:t xml:space="preserve">Space Complexity: </w:t>
+      </w:r>
+      <w:r>
+        <w:rPr>
+          <w:rFonts w:ascii="CMU Serif" w:hAnsi="CMU Serif"/>
+          <w:b/>
+          <w:bCs/>
+          <w:sz w:val="24"/>
+          <w:szCs w:val="24"/>
+        </w:rPr>
+        <w:t>O(1)</w:t>
+      </w:r>
+    </w:p>
+    <w:p>
+      <w:pPr>
+        <w:pStyle w:val="BodyText"/>
+        <w:bidi w:val="0"/>
+        <w:jc w:val="start"/>
+        <w:rPr>
+          <w:rFonts w:ascii="CMU Serif" w:hAnsi="CMU Serif"/>
+          <w:b w:val="false"/>
+          <w:bCs w:val="false"/>
+          <w:sz w:val="24"/>
+          <w:szCs w:val="24"/>
+        </w:rPr>
+      </w:pPr>
+      <w:r>
+        <w:rPr>
+          <w:rStyle w:val="Strong"/>
+          <w:rFonts w:ascii="CMU Serif" w:hAnsi="CMU Serif"/>
+          <w:b w:val="false"/>
+          <w:bCs w:val="false"/>
+          <w:sz w:val="24"/>
+          <w:szCs w:val="24"/>
+          <w:u w:val="single"/>
+        </w:rPr>
+        <w:t>Optimal:</w:t>
+      </w:r>
+      <w:r>
+        <w:rPr>
+          <w:rFonts w:ascii="CMU Serif" w:hAnsi="CMU Serif"/>
+          <w:b w:val="false"/>
+          <w:bCs w:val="false"/>
+          <w:sz w:val="24"/>
+          <w:szCs w:val="24"/>
+        </w:rPr>
+        <w:t xml:space="preserve"> Daha önce gördüğümüz tüm elemanları bir “HashSet” içinde tutarız. Eğer yeni bir eleman zaten sette varsa, tekrarlı demektir ve “true” döneriz.</w:t>
+      </w:r>
+    </w:p>
+    <w:p>
+      <w:pPr>
+        <w:pStyle w:val="BodyText"/>
+        <w:bidi w:val="0"/>
+        <w:jc w:val="start"/>
+        <w:rPr>
+          <w:rFonts w:ascii="CMU Serif" w:hAnsi="CMU Serif"/>
+          <w:b w:val="false"/>
+          <w:bCs w:val="false"/>
+          <w:sz w:val="24"/>
+          <w:szCs w:val="24"/>
+        </w:rPr>
+      </w:pPr>
+      <w:r>
+        <w:rPr>
+          <w:rFonts w:ascii="CMU Serif" w:hAnsi="CMU Serif"/>
+          <w:b w:val="false"/>
+          <w:bCs w:val="false"/>
+          <w:sz w:val="24"/>
+          <w:szCs w:val="24"/>
+        </w:rPr>
+        <w:tab/>
+        <w:t xml:space="preserve">Time Complexity: </w:t>
+      </w:r>
+      <w:r>
+        <w:rPr>
+          <w:rFonts w:ascii="CMU Serif" w:hAnsi="CMU Serif"/>
+          <w:b/>
+          <w:bCs/>
+          <w:sz w:val="24"/>
+          <w:szCs w:val="24"/>
+        </w:rPr>
+        <w:t>O(n)</w:t>
+      </w:r>
+    </w:p>
+    <w:p>
+      <w:pPr>
+        <w:pStyle w:val="BodyText"/>
+        <w:bidi w:val="0"/>
+        <w:jc w:val="start"/>
+        <w:rPr>
+          <w:rFonts w:ascii="CMU Serif" w:hAnsi="CMU Serif"/>
+          <w:b w:val="false"/>
+          <w:bCs w:val="false"/>
+          <w:sz w:val="24"/>
+          <w:szCs w:val="24"/>
+        </w:rPr>
+      </w:pPr>
+      <w:r>
+        <w:rPr>
+          <w:rFonts w:ascii="CMU Serif" w:hAnsi="CMU Serif"/>
+          <w:b w:val="false"/>
+          <w:bCs w:val="false"/>
+          <w:sz w:val="24"/>
+          <w:szCs w:val="24"/>
+        </w:rPr>
+        <w:tab/>
+        <w:t xml:space="preserve">Space Complexity: </w:t>
+      </w:r>
+      <w:r>
+        <w:rPr>
+          <w:rFonts w:ascii="CMU Serif" w:hAnsi="CMU Serif"/>
+          <w:b/>
+          <w:bCs/>
+          <w:sz w:val="24"/>
+          <w:szCs w:val="24"/>
+        </w:rPr>
+        <w:t>O(</w:t>
+      </w:r>
+      <w:r>
+        <w:rPr>
+          <w:rFonts w:ascii="CMU Serif" w:hAnsi="CMU Serif"/>
+          <w:b/>
+          <w:bCs/>
+          <w:sz w:val="24"/>
+          <w:szCs w:val="24"/>
+        </w:rPr>
+        <w:t>n</w:t>
+      </w:r>
+      <w:r>
+        <w:rPr>
+          <w:rFonts w:ascii="CMU Serif" w:hAnsi="CMU Serif"/>
+          <w:b/>
+          <w:bCs/>
+          <w:sz w:val="24"/>
+          <w:szCs w:val="24"/>
+        </w:rPr>
+        <w:t>)</w:t>
+      </w:r>
+    </w:p>
+    <w:p>
+      <w:pPr>
+        <w:pStyle w:val="BodyText"/>
+        <w:bidi w:val="0"/>
+        <w:jc w:val="start"/>
+        <w:rPr>
+          <w:rFonts w:ascii="CMU Serif" w:hAnsi="CMU Serif"/>
+          <w:b w:val="false"/>
+          <w:bCs w:val="false"/>
+          <w:sz w:val="24"/>
+          <w:szCs w:val="24"/>
+          <w:u w:val="single"/>
+        </w:rPr>
+      </w:pPr>
+      <w:r>
+        <w:rPr>
+          <w:rFonts w:ascii="CMU Serif" w:hAnsi="CMU Serif"/>
+          <w:b w:val="false"/>
+          <w:bCs w:val="false"/>
+          <w:sz w:val="24"/>
+          <w:szCs w:val="24"/>
+          <w:u w:val="single"/>
+        </w:rPr>
+        <w:t>Optimal Çözüm Java Kodu:</w:t>
+      </w:r>
+    </w:p>
+    <w:p>
+      <w:pPr>
+        <w:pStyle w:val="Normal"/>
+        <w:pBdr/>
+        <w:shd w:fill="FFFFFF"/>
+        <w:bidi w:val="0"/>
+        <w:jc w:val="start"/>
+        <w:rPr>
+          <w:rFonts w:ascii="JetBrains Mono SemiBold" w:hAnsi="JetBrains Mono SemiBold"/>
+          <w:b w:val="false"/>
+          <w:i w:val="false"/>
+          <w:i w:val="false"/>
+          <w:color w:val="080808"/>
+          <w:sz w:val="26"/>
+        </w:rPr>
+      </w:pPr>
+      <w:r>
+        <w:rPr>
+          <w:rFonts w:ascii="Consolas" w:hAnsi="Consolas"/>
+          <w:b w:val="false"/>
+          <w:i w:val="false"/>
+          <w:color w:val="0033B3"/>
+          <w:sz w:val="21"/>
+          <w:szCs w:val="21"/>
+        </w:rPr>
+        <w:t xml:space="preserve">static boolean </w:t>
+      </w:r>
+      <w:r>
+        <w:rPr>
+          <w:rFonts w:ascii="Consolas" w:hAnsi="Consolas"/>
+          <w:b w:val="false"/>
+          <w:i w:val="false"/>
+          <w:color w:val="00627A"/>
+          <w:sz w:val="21"/>
+          <w:szCs w:val="21"/>
+        </w:rPr>
+        <w:t>containsDuplicate</w:t>
+      </w:r>
+      <w:r>
+        <w:rPr>
+          <w:rFonts w:ascii="Consolas" w:hAnsi="Consolas"/>
+          <w:b w:val="false"/>
+          <w:i w:val="false"/>
+          <w:color w:val="080808"/>
+          <w:sz w:val="21"/>
+          <w:szCs w:val="21"/>
+        </w:rPr>
+        <w:t>(</w:t>
+      </w:r>
+      <w:r>
+        <w:rPr>
+          <w:rFonts w:ascii="Consolas" w:hAnsi="Consolas"/>
+          <w:b w:val="false"/>
+          <w:i w:val="false"/>
+          <w:color w:val="0033B3"/>
+          <w:sz w:val="21"/>
+          <w:szCs w:val="21"/>
+        </w:rPr>
+        <w:t xml:space="preserve">int[] </w:t>
+      </w:r>
+      <w:r>
+        <w:rPr>
+          <w:rFonts w:ascii="Consolas" w:hAnsi="Consolas"/>
+          <w:b w:val="false"/>
+          <w:i w:val="false"/>
+          <w:color w:val="000000"/>
+          <w:sz w:val="21"/>
+          <w:szCs w:val="21"/>
+        </w:rPr>
+        <w:t>nums</w:t>
+      </w:r>
+      <w:r>
+        <w:rPr>
+          <w:rFonts w:ascii="Consolas" w:hAnsi="Consolas"/>
+          <w:b w:val="false"/>
+          <w:i w:val="false"/>
+          <w:color w:val="080808"/>
+          <w:sz w:val="21"/>
+          <w:szCs w:val="21"/>
+        </w:rPr>
+        <w:t>) {</w:t>
+        <w:br/>
+        <w:t xml:space="preserve">    </w:t>
+      </w:r>
+      <w:r>
+        <w:rPr>
+          <w:rFonts w:ascii="Consolas" w:hAnsi="Consolas"/>
+          <w:b w:val="false"/>
+          <w:i w:val="false"/>
+          <w:color w:val="000000"/>
+          <w:sz w:val="21"/>
+          <w:szCs w:val="21"/>
+        </w:rPr>
+        <w:t>Set</w:t>
+      </w:r>
+      <w:r>
+        <w:rPr>
+          <w:rFonts w:ascii="Consolas" w:hAnsi="Consolas"/>
+          <w:b w:val="false"/>
+          <w:i w:val="false"/>
+          <w:color w:val="080808"/>
+          <w:sz w:val="21"/>
+          <w:szCs w:val="21"/>
+        </w:rPr>
+        <w:t>&lt;</w:t>
+      </w:r>
+      <w:r>
+        <w:rPr>
+          <w:rFonts w:ascii="Consolas" w:hAnsi="Consolas"/>
+          <w:b w:val="false"/>
+          <w:i w:val="false"/>
+          <w:color w:val="000000"/>
+          <w:sz w:val="21"/>
+          <w:szCs w:val="21"/>
+        </w:rPr>
+        <w:t>Integer</w:t>
+      </w:r>
+      <w:r>
+        <w:rPr>
+          <w:rFonts w:ascii="Consolas" w:hAnsi="Consolas"/>
+          <w:b w:val="false"/>
+          <w:i w:val="false"/>
+          <w:color w:val="080808"/>
+          <w:sz w:val="21"/>
+          <w:szCs w:val="21"/>
+        </w:rPr>
+        <w:t xml:space="preserve">&gt; </w:t>
+      </w:r>
+      <w:r>
+        <w:rPr>
+          <w:rFonts w:ascii="Consolas" w:hAnsi="Consolas"/>
+          <w:b w:val="false"/>
+          <w:i w:val="false"/>
+          <w:color w:val="000000"/>
+          <w:sz w:val="21"/>
+          <w:szCs w:val="21"/>
+        </w:rPr>
+        <w:t xml:space="preserve">set </w:t>
+      </w:r>
+      <w:r>
+        <w:rPr>
+          <w:rFonts w:ascii="Consolas" w:hAnsi="Consolas"/>
+          <w:b w:val="false"/>
+          <w:i w:val="false"/>
+          <w:color w:val="080808"/>
+          <w:sz w:val="21"/>
+          <w:szCs w:val="21"/>
+        </w:rPr>
+        <w:t xml:space="preserve">= </w:t>
+      </w:r>
+      <w:r>
+        <w:rPr>
+          <w:rFonts w:ascii="Consolas" w:hAnsi="Consolas"/>
+          <w:b w:val="false"/>
+          <w:i w:val="false"/>
+          <w:color w:val="0033B3"/>
+          <w:sz w:val="21"/>
+          <w:szCs w:val="21"/>
+        </w:rPr>
+        <w:t xml:space="preserve">new </w:t>
+      </w:r>
+      <w:r>
+        <w:rPr>
+          <w:rFonts w:ascii="Consolas" w:hAnsi="Consolas"/>
+          <w:b w:val="false"/>
+          <w:i w:val="false"/>
+          <w:color w:val="080808"/>
+          <w:sz w:val="21"/>
+          <w:szCs w:val="21"/>
+        </w:rPr>
+        <w:t>HashSet&lt;&gt;();</w:t>
+        <w:br/>
+        <w:br/>
+        <w:t xml:space="preserve">    </w:t>
+      </w:r>
+      <w:r>
+        <w:rPr>
+          <w:rFonts w:ascii="Consolas" w:hAnsi="Consolas"/>
+          <w:b w:val="false"/>
+          <w:i w:val="false"/>
+          <w:color w:val="0033B3"/>
+          <w:sz w:val="21"/>
+          <w:szCs w:val="21"/>
+        </w:rPr>
+        <w:t xml:space="preserve">for </w:t>
+      </w:r>
+      <w:r>
+        <w:rPr>
+          <w:rFonts w:ascii="Consolas" w:hAnsi="Consolas"/>
+          <w:b w:val="false"/>
+          <w:i w:val="false"/>
+          <w:color w:val="080808"/>
+          <w:sz w:val="21"/>
+          <w:szCs w:val="21"/>
+        </w:rPr>
+        <w:t>(</w:t>
+      </w:r>
+      <w:r>
+        <w:rPr>
+          <w:rFonts w:ascii="Consolas" w:hAnsi="Consolas"/>
+          <w:b w:val="false"/>
+          <w:i w:val="false"/>
+          <w:color w:val="0033B3"/>
+          <w:sz w:val="21"/>
+          <w:szCs w:val="21"/>
+        </w:rPr>
+        <w:t xml:space="preserve">int </w:t>
+      </w:r>
+      <w:r>
+        <w:rPr>
+          <w:rFonts w:ascii="Consolas" w:hAnsi="Consolas"/>
+          <w:b w:val="false"/>
+          <w:i w:val="false"/>
+          <w:color w:val="000000"/>
+          <w:sz w:val="21"/>
+          <w:szCs w:val="21"/>
+        </w:rPr>
+        <w:t xml:space="preserve">num </w:t>
+      </w:r>
+      <w:r>
+        <w:rPr>
+          <w:rFonts w:ascii="Consolas" w:hAnsi="Consolas"/>
+          <w:b w:val="false"/>
+          <w:i w:val="false"/>
+          <w:color w:val="080808"/>
+          <w:sz w:val="21"/>
+          <w:szCs w:val="21"/>
+        </w:rPr>
+        <w:t xml:space="preserve">: </w:t>
+      </w:r>
+      <w:r>
+        <w:rPr>
+          <w:rFonts w:ascii="Consolas" w:hAnsi="Consolas"/>
+          <w:b w:val="false"/>
+          <w:i w:val="false"/>
+          <w:color w:val="000000"/>
+          <w:sz w:val="21"/>
+          <w:szCs w:val="21"/>
+        </w:rPr>
+        <w:t>nums</w:t>
+      </w:r>
+      <w:r>
+        <w:rPr>
+          <w:rFonts w:ascii="Consolas" w:hAnsi="Consolas"/>
+          <w:b w:val="false"/>
+          <w:i w:val="false"/>
+          <w:color w:val="080808"/>
+          <w:sz w:val="21"/>
+          <w:szCs w:val="21"/>
+        </w:rPr>
+        <w:t>) {</w:t>
+        <w:br/>
+        <w:t xml:space="preserve">        </w:t>
+      </w:r>
+      <w:r>
+        <w:rPr>
+          <w:rFonts w:ascii="Consolas" w:hAnsi="Consolas"/>
+          <w:b w:val="false"/>
+          <w:i w:val="false"/>
+          <w:color w:val="0033B3"/>
+          <w:sz w:val="21"/>
+          <w:szCs w:val="21"/>
+        </w:rPr>
+        <w:t xml:space="preserve">if </w:t>
+      </w:r>
+      <w:r>
+        <w:rPr>
+          <w:rFonts w:ascii="Consolas" w:hAnsi="Consolas"/>
+          <w:b w:val="false"/>
+          <w:i w:val="false"/>
+          <w:color w:val="080808"/>
+          <w:sz w:val="21"/>
+          <w:szCs w:val="21"/>
+        </w:rPr>
+        <w:t>(</w:t>
+      </w:r>
+      <w:r>
+        <w:rPr>
+          <w:rFonts w:ascii="Consolas" w:hAnsi="Consolas"/>
+          <w:b w:val="false"/>
+          <w:i w:val="false"/>
+          <w:color w:val="000000"/>
+          <w:sz w:val="21"/>
+          <w:szCs w:val="21"/>
+        </w:rPr>
+        <w:t>set</w:t>
+      </w:r>
+      <w:r>
+        <w:rPr>
+          <w:rFonts w:ascii="Consolas" w:hAnsi="Consolas"/>
+          <w:b w:val="false"/>
+          <w:i w:val="false"/>
+          <w:color w:val="080808"/>
+          <w:sz w:val="21"/>
+          <w:szCs w:val="21"/>
+        </w:rPr>
+        <w:t>.contains(</w:t>
+      </w:r>
+      <w:r>
+        <w:rPr>
+          <w:rFonts w:ascii="Consolas" w:hAnsi="Consolas"/>
+          <w:b w:val="false"/>
+          <w:i w:val="false"/>
+          <w:color w:val="000000"/>
+          <w:sz w:val="21"/>
+          <w:szCs w:val="21"/>
+        </w:rPr>
+        <w:t>num</w:t>
+      </w:r>
+      <w:r>
+        <w:rPr>
+          <w:rFonts w:ascii="Consolas" w:hAnsi="Consolas"/>
+          <w:b w:val="false"/>
+          <w:i w:val="false"/>
+          <w:color w:val="080808"/>
+          <w:sz w:val="21"/>
+          <w:szCs w:val="21"/>
+        </w:rPr>
+        <w:t>)) {</w:t>
+        <w:br/>
+        <w:t xml:space="preserve">            </w:t>
+      </w:r>
+      <w:r>
+        <w:rPr>
+          <w:rFonts w:ascii="Consolas" w:hAnsi="Consolas"/>
+          <w:b w:val="false"/>
+          <w:i w:val="false"/>
+          <w:color w:val="0033B3"/>
+          <w:sz w:val="21"/>
+          <w:szCs w:val="21"/>
+        </w:rPr>
+        <w:t>return true</w:t>
+      </w:r>
+      <w:r>
+        <w:rPr>
+          <w:rFonts w:ascii="Consolas" w:hAnsi="Consolas"/>
+          <w:b w:val="false"/>
+          <w:i w:val="false"/>
+          <w:color w:val="080808"/>
+          <w:sz w:val="21"/>
+          <w:szCs w:val="21"/>
+        </w:rPr>
+        <w:t>;</w:t>
+        <w:br/>
+        <w:t xml:space="preserve">        }</w:t>
+        <w:br/>
+        <w:t xml:space="preserve">        </w:t>
+      </w:r>
+      <w:r>
+        <w:rPr>
+          <w:rFonts w:ascii="Consolas" w:hAnsi="Consolas"/>
+          <w:b w:val="false"/>
+          <w:i w:val="false"/>
+          <w:color w:val="000000"/>
+          <w:sz w:val="21"/>
+          <w:szCs w:val="21"/>
+        </w:rPr>
+        <w:t>set</w:t>
+      </w:r>
+      <w:r>
+        <w:rPr>
+          <w:rFonts w:ascii="Consolas" w:hAnsi="Consolas"/>
+          <w:b w:val="false"/>
+          <w:i w:val="false"/>
+          <w:color w:val="080808"/>
+          <w:sz w:val="21"/>
+          <w:szCs w:val="21"/>
+        </w:rPr>
+        <w:t>.add(</w:t>
+      </w:r>
+      <w:r>
+        <w:rPr>
+          <w:rFonts w:ascii="Consolas" w:hAnsi="Consolas"/>
+          <w:b w:val="false"/>
+          <w:i w:val="false"/>
+          <w:color w:val="000000"/>
+          <w:sz w:val="21"/>
+          <w:szCs w:val="21"/>
+        </w:rPr>
+        <w:t>num</w:t>
+      </w:r>
+      <w:r>
+        <w:rPr>
+          <w:rFonts w:ascii="Consolas" w:hAnsi="Consolas"/>
+          <w:b w:val="false"/>
+          <w:i w:val="false"/>
+          <w:color w:val="080808"/>
+          <w:sz w:val="21"/>
+          <w:szCs w:val="21"/>
+        </w:rPr>
+        <w:t>);</w:t>
+        <w:br/>
+        <w:t xml:space="preserve">    }</w:t>
+      </w:r>
+    </w:p>
+    <w:p>
+      <w:pPr>
+        <w:pStyle w:val="Normal"/>
+        <w:pBdr/>
+        <w:shd w:fill="FFFFFF"/>
+        <w:bidi w:val="0"/>
+        <w:jc w:val="start"/>
+        <w:rPr>
+          <w:rFonts w:ascii="JetBrains Mono SemiBold" w:hAnsi="JetBrains Mono SemiBold"/>
+          <w:b w:val="false"/>
+          <w:i w:val="false"/>
+          <w:i w:val="false"/>
+          <w:color w:val="080808"/>
+          <w:sz w:val="26"/>
+        </w:rPr>
+      </w:pPr>
+      <w:r>
+        <w:rPr>
+          <w:rFonts w:ascii="Consolas" w:hAnsi="Consolas"/>
+          <w:b w:val="false"/>
+          <w:i w:val="false"/>
+          <w:color w:val="080808"/>
+          <w:sz w:val="21"/>
+          <w:szCs w:val="21"/>
+        </w:rPr>
+        <w:br/>
+        <w:t xml:space="preserve">    </w:t>
+      </w:r>
+      <w:r>
+        <w:rPr>
+          <w:rFonts w:ascii="Consolas" w:hAnsi="Consolas"/>
+          <w:b w:val="false"/>
+          <w:i w:val="false"/>
+          <w:color w:val="0033B3"/>
+          <w:sz w:val="21"/>
+          <w:szCs w:val="21"/>
+        </w:rPr>
+        <w:t>return false</w:t>
+      </w:r>
+      <w:r>
+        <w:rPr>
+          <w:rFonts w:ascii="Consolas" w:hAnsi="Consolas"/>
+          <w:b w:val="false"/>
+          <w:i w:val="false"/>
+          <w:color w:val="080808"/>
+          <w:sz w:val="21"/>
+          <w:szCs w:val="21"/>
+        </w:rPr>
+        <w:t>;</w:t>
+        <w:br/>
+        <w:t>}</w:t>
+      </w:r>
+    </w:p>
+    <w:p>
+      <w:pPr>
+        <w:pStyle w:val="Normal"/>
+        <w:pBdr/>
+        <w:shd w:fill="FFFFFF" w:val="clear"/>
+        <w:bidi w:val="0"/>
+        <w:jc w:val="start"/>
+        <w:rPr>
+          <w:rFonts w:ascii="JetBrains Mono SemiBold" w:hAnsi="JetBrains Mono SemiBold"/>
+          <w:b w:val="false"/>
+          <w:i w:val="false"/>
+          <w:i w:val="false"/>
+          <w:color w:val="080808"/>
+          <w:sz w:val="21"/>
+        </w:rPr>
+      </w:pPr>
+      <w:r>
+        <w:rPr>
+          <w:rFonts w:ascii="Consolas" w:hAnsi="Consolas"/>
+        </w:rPr>
+      </w:r>
+    </w:p>
+    <w:p>
+      <w:pPr>
+        <w:pStyle w:val="Normal"/>
+        <w:pBdr/>
+        <w:shd w:fill="FFFFFF" w:val="clear"/>
+        <w:bidi w:val="0"/>
+        <w:jc w:val="start"/>
+        <w:rPr>
+          <w:rFonts w:ascii="JetBrains Mono SemiBold" w:hAnsi="JetBrains Mono SemiBold"/>
+          <w:b w:val="false"/>
+          <w:i w:val="false"/>
+          <w:i w:val="false"/>
+          <w:color w:val="080808"/>
+          <w:sz w:val="21"/>
+        </w:rPr>
+      </w:pPr>
+      <w:r>
+        <w:rPr>
+          <w:rFonts w:ascii="Consolas" w:hAnsi="Consolas"/>
+        </w:rPr>
+      </w:r>
+    </w:p>
+    <w:p>
+      <w:pPr>
+        <w:pStyle w:val="Normal"/>
+        <w:pBdr/>
+        <w:shd w:fill="FFFFFF" w:val="clear"/>
+        <w:bidi w:val="0"/>
+        <w:jc w:val="start"/>
+        <w:rPr>
+          <w:rFonts w:ascii="JetBrains Mono SemiBold" w:hAnsi="JetBrains Mono SemiBold"/>
+          <w:b w:val="false"/>
+          <w:i w:val="false"/>
+          <w:i w:val="false"/>
+          <w:color w:val="080808"/>
+          <w:sz w:val="21"/>
+        </w:rPr>
+      </w:pPr>
+      <w:r>
+        <w:rPr>
+          <w:rFonts w:ascii="Consolas" w:hAnsi="Consolas"/>
+        </w:rPr>
+      </w:r>
+    </w:p>
+    <w:p>
+      <w:pPr>
+        <w:pStyle w:val="Normal"/>
+        <w:pBdr/>
+        <w:shd w:fill="FFFFFF" w:val="clear"/>
+        <w:bidi w:val="0"/>
+        <w:jc w:val="start"/>
+        <w:rPr>
+          <w:rFonts w:ascii="JetBrains Mono SemiBold" w:hAnsi="JetBrains Mono SemiBold"/>
+          <w:b w:val="false"/>
+          <w:i w:val="false"/>
+          <w:i w:val="false"/>
+          <w:color w:val="080808"/>
+          <w:sz w:val="21"/>
+        </w:rPr>
+      </w:pPr>
+      <w:r>
+        <w:rPr>
+          <w:rFonts w:ascii="Consolas" w:hAnsi="Consolas"/>
+        </w:rPr>
+      </w:r>
+    </w:p>
+    <w:p>
+      <w:pPr>
+        <w:pStyle w:val="Normal"/>
+        <w:pBdr/>
+        <w:shd w:fill="FFFFFF" w:val="clear"/>
+        <w:bidi w:val="0"/>
+        <w:jc w:val="start"/>
+        <w:rPr>
+          <w:rFonts w:ascii="JetBrains Mono SemiBold" w:hAnsi="JetBrains Mono SemiBold"/>
+          <w:b w:val="false"/>
+          <w:i w:val="false"/>
+          <w:i w:val="false"/>
+          <w:color w:val="080808"/>
+          <w:sz w:val="21"/>
+        </w:rPr>
+      </w:pPr>
+      <w:r>
+        <w:rPr>
+          <w:rFonts w:ascii="Consolas" w:hAnsi="Consolas"/>
+        </w:rPr>
+      </w:r>
+    </w:p>
+    <w:p>
+      <w:pPr>
+        <w:pStyle w:val="Normal"/>
+        <w:pBdr/>
+        <w:shd w:fill="FFFFFF" w:val="clear"/>
+        <w:bidi w:val="0"/>
+        <w:jc w:val="start"/>
+        <w:rPr>
+          <w:rFonts w:ascii="JetBrains Mono SemiBold" w:hAnsi="JetBrains Mono SemiBold"/>
+          <w:b w:val="false"/>
+          <w:i w:val="false"/>
+          <w:i w:val="false"/>
+          <w:color w:val="080808"/>
+          <w:sz w:val="21"/>
+        </w:rPr>
+      </w:pPr>
+      <w:r>
+        <w:rPr>
+          <w:rFonts w:ascii="Consolas" w:hAnsi="Consolas"/>
+        </w:rPr>
+      </w:r>
+    </w:p>
+    <w:p>
+      <w:pPr>
+        <w:pStyle w:val="Normal"/>
+        <w:pBdr/>
+        <w:shd w:fill="FFFFFF" w:val="clear"/>
+        <w:bidi w:val="0"/>
+        <w:jc w:val="start"/>
+        <w:rPr>
+          <w:rFonts w:ascii="JetBrains Mono SemiBold" w:hAnsi="JetBrains Mono SemiBold"/>
+          <w:b w:val="false"/>
+          <w:i w:val="false"/>
+          <w:i w:val="false"/>
+          <w:color w:val="080808"/>
+          <w:sz w:val="21"/>
+        </w:rPr>
+      </w:pPr>
+      <w:r>
+        <w:rPr>
+          <w:rFonts w:ascii="Consolas" w:hAnsi="Consolas"/>
+        </w:rPr>
+      </w:r>
+    </w:p>
+    <w:p>
+      <w:pPr>
+        <w:pStyle w:val="Normal"/>
+        <w:pBdr/>
+        <w:shd w:fill="FFFFFF" w:val="clear"/>
+        <w:bidi w:val="0"/>
+        <w:jc w:val="start"/>
+        <w:rPr>
+          <w:rFonts w:ascii="JetBrains Mono SemiBold" w:hAnsi="JetBrains Mono SemiBold"/>
+          <w:b w:val="false"/>
+          <w:i w:val="false"/>
+          <w:i w:val="false"/>
+          <w:color w:val="080808"/>
+          <w:sz w:val="21"/>
+        </w:rPr>
+      </w:pPr>
+      <w:r>
+        <w:rPr>
+          <w:rFonts w:ascii="Consolas" w:hAnsi="Consolas"/>
+        </w:rPr>
+      </w:r>
+    </w:p>
+    <w:p>
+      <w:pPr>
+        <w:pStyle w:val="Normal"/>
+        <w:pBdr/>
+        <w:shd w:fill="FFFFFF" w:val="clear"/>
+        <w:bidi w:val="0"/>
+        <w:jc w:val="start"/>
+        <w:rPr>
+          <w:rFonts w:ascii="JetBrains Mono SemiBold" w:hAnsi="JetBrains Mono SemiBold"/>
+          <w:b w:val="false"/>
+          <w:i w:val="false"/>
+          <w:i w:val="false"/>
+          <w:color w:val="080808"/>
+          <w:sz w:val="21"/>
+        </w:rPr>
+      </w:pPr>
+      <w:r>
+        <w:rPr>
+          <w:rFonts w:ascii="Consolas" w:hAnsi="Consolas"/>
+        </w:rPr>
+      </w:r>
+    </w:p>
+    <w:p>
+      <w:pPr>
+        <w:pStyle w:val="Normal"/>
+        <w:pBdr/>
+        <w:shd w:fill="FFFFFF" w:val="clear"/>
+        <w:bidi w:val="0"/>
+        <w:jc w:val="start"/>
+        <w:rPr>
+          <w:rFonts w:ascii="JetBrains Mono SemiBold" w:hAnsi="JetBrains Mono SemiBold"/>
+          <w:b w:val="false"/>
+          <w:i w:val="false"/>
+          <w:i w:val="false"/>
+          <w:color w:val="080808"/>
+          <w:sz w:val="21"/>
+        </w:rPr>
+      </w:pPr>
+      <w:r>
+        <w:rPr>
+          <w:rFonts w:ascii="Consolas" w:hAnsi="Consolas"/>
+        </w:rPr>
+      </w:r>
+    </w:p>
+    <w:p>
+      <w:pPr>
+        <w:pStyle w:val="Normal"/>
+        <w:pBdr/>
+        <w:shd w:fill="FFFFFF" w:val="clear"/>
+        <w:bidi w:val="0"/>
+        <w:jc w:val="start"/>
+        <w:rPr>
+          <w:rFonts w:ascii="JetBrains Mono SemiBold" w:hAnsi="JetBrains Mono SemiBold"/>
+          <w:b w:val="false"/>
+          <w:i w:val="false"/>
+          <w:i w:val="false"/>
+          <w:color w:val="080808"/>
+          <w:sz w:val="21"/>
+        </w:rPr>
+      </w:pPr>
+      <w:r>
+        <w:rPr>
+          <w:rFonts w:ascii="Consolas" w:hAnsi="Consolas"/>
+        </w:rPr>
+      </w:r>
+    </w:p>
+    <w:p>
+      <w:pPr>
+        <w:pStyle w:val="Normal"/>
+        <w:pBdr/>
+        <w:shd w:fill="FFFFFF" w:val="clear"/>
+        <w:bidi w:val="0"/>
+        <w:jc w:val="start"/>
+        <w:rPr>
+          <w:rFonts w:ascii="JetBrains Mono SemiBold" w:hAnsi="JetBrains Mono SemiBold"/>
+          <w:b w:val="false"/>
+          <w:i w:val="false"/>
+          <w:i w:val="false"/>
+          <w:color w:val="080808"/>
+          <w:sz w:val="21"/>
+        </w:rPr>
+      </w:pPr>
+      <w:r>
+        <w:rPr>
+          <w:rFonts w:ascii="Consolas" w:hAnsi="Consolas"/>
+        </w:rPr>
+      </w:r>
+    </w:p>
+    <w:p>
+      <w:pPr>
+        <w:pStyle w:val="Normal"/>
+        <w:pBdr/>
+        <w:shd w:fill="FFFFFF" w:val="clear"/>
+        <w:bidi w:val="0"/>
+        <w:jc w:val="start"/>
+        <w:rPr>
+          <w:rFonts w:ascii="JetBrains Mono SemiBold" w:hAnsi="JetBrains Mono SemiBold"/>
+          <w:b w:val="false"/>
+          <w:i w:val="false"/>
+          <w:i w:val="false"/>
+          <w:color w:val="080808"/>
+          <w:sz w:val="21"/>
+        </w:rPr>
+      </w:pPr>
+      <w:r>
+        <w:rPr>
+          <w:rFonts w:ascii="Consolas" w:hAnsi="Consolas"/>
+        </w:rPr>
+      </w:r>
+    </w:p>
+    <w:p>
+      <w:pPr>
+        <w:pStyle w:val="Normal"/>
+        <w:pBdr/>
+        <w:shd w:fill="FFFFFF" w:val="clear"/>
+        <w:bidi w:val="0"/>
+        <w:jc w:val="start"/>
+        <w:rPr>
+          <w:rFonts w:ascii="JetBrains Mono SemiBold" w:hAnsi="JetBrains Mono SemiBold"/>
+          <w:b w:val="false"/>
+          <w:i w:val="false"/>
+          <w:i w:val="false"/>
+          <w:color w:val="080808"/>
+          <w:sz w:val="21"/>
+        </w:rPr>
+      </w:pPr>
+      <w:r>
+        <w:rPr>
+          <w:rFonts w:ascii="Consolas" w:hAnsi="Consolas"/>
+        </w:rPr>
+      </w:r>
+    </w:p>
+    <w:p>
+      <w:pPr>
+        <w:pStyle w:val="Normal"/>
+        <w:pBdr/>
+        <w:shd w:fill="FFFFFF" w:val="clear"/>
+        <w:bidi w:val="0"/>
+        <w:jc w:val="start"/>
+        <w:rPr>
+          <w:rFonts w:ascii="JetBrains Mono SemiBold" w:hAnsi="JetBrains Mono SemiBold"/>
+          <w:b w:val="false"/>
+          <w:i w:val="false"/>
+          <w:i w:val="false"/>
+          <w:color w:val="080808"/>
+          <w:sz w:val="21"/>
+        </w:rPr>
+      </w:pPr>
+      <w:r>
+        <w:rPr>
+          <w:rFonts w:ascii="Consolas" w:hAnsi="Consolas"/>
+        </w:rPr>
+      </w:r>
+    </w:p>
+    <w:p>
+      <w:pPr>
+        <w:pStyle w:val="Normal"/>
+        <w:pBdr/>
+        <w:shd w:fill="FFFFFF" w:val="clear"/>
+        <w:bidi w:val="0"/>
+        <w:jc w:val="start"/>
+        <w:rPr>
+          <w:rFonts w:ascii="JetBrains Mono SemiBold" w:hAnsi="JetBrains Mono SemiBold"/>
+          <w:b w:val="false"/>
+          <w:i w:val="false"/>
+          <w:i w:val="false"/>
+          <w:color w:val="080808"/>
+          <w:sz w:val="21"/>
+        </w:rPr>
+      </w:pPr>
+      <w:r>
+        <w:rPr>
+          <w:rFonts w:ascii="Consolas" w:hAnsi="Consolas"/>
+        </w:rPr>
+      </w:r>
+    </w:p>
+    <w:p>
+      <w:pPr>
+        <w:pStyle w:val="Normal"/>
+        <w:pBdr/>
+        <w:shd w:fill="FFFFFF" w:val="clear"/>
+        <w:bidi w:val="0"/>
+        <w:jc w:val="start"/>
+        <w:rPr>
+          <w:rFonts w:ascii="JetBrains Mono SemiBold" w:hAnsi="JetBrains Mono SemiBold"/>
+          <w:b w:val="false"/>
+          <w:i w:val="false"/>
+          <w:i w:val="false"/>
+          <w:color w:val="080808"/>
+          <w:sz w:val="21"/>
+        </w:rPr>
+      </w:pPr>
+      <w:r>
+        <w:rPr>
+          <w:rFonts w:ascii="Consolas" w:hAnsi="Consolas"/>
+        </w:rPr>
+      </w:r>
+    </w:p>
+    <w:p>
+      <w:pPr>
+        <w:pStyle w:val="Normal"/>
+        <w:pBdr/>
+        <w:shd w:fill="FFFFFF" w:val="clear"/>
+        <w:bidi w:val="0"/>
+        <w:jc w:val="start"/>
+        <w:rPr>
+          <w:rFonts w:ascii="JetBrains Mono SemiBold" w:hAnsi="JetBrains Mono SemiBold"/>
+          <w:b w:val="false"/>
+          <w:i w:val="false"/>
+          <w:i w:val="false"/>
+          <w:color w:val="080808"/>
+          <w:sz w:val="21"/>
+        </w:rPr>
+      </w:pPr>
+      <w:r>
+        <w:rPr>
+          <w:rFonts w:ascii="Consolas" w:hAnsi="Consolas"/>
+        </w:rPr>
+      </w:r>
+    </w:p>
+    <w:p>
+      <w:pPr>
+        <w:pStyle w:val="Normal"/>
+        <w:pBdr/>
+        <w:shd w:fill="FFFFFF" w:val="clear"/>
+        <w:bidi w:val="0"/>
+        <w:jc w:val="start"/>
+        <w:rPr>
+          <w:rFonts w:ascii="JetBrains Mono SemiBold" w:hAnsi="JetBrains Mono SemiBold"/>
+          <w:b w:val="false"/>
+          <w:i w:val="false"/>
+          <w:i w:val="false"/>
+          <w:color w:val="080808"/>
+          <w:sz w:val="21"/>
+        </w:rPr>
+      </w:pPr>
+      <w:r>
+        <w:rPr>
+          <w:rFonts w:ascii="Consolas" w:hAnsi="Consolas"/>
+        </w:rPr>
+      </w:r>
+    </w:p>
+    <w:p>
+      <w:pPr>
+        <w:pStyle w:val="Normal"/>
+        <w:pBdr/>
+        <w:shd w:fill="FFFFFF" w:val="clear"/>
+        <w:bidi w:val="0"/>
+        <w:jc w:val="start"/>
+        <w:rPr>
+          <w:rFonts w:ascii="JetBrains Mono SemiBold" w:hAnsi="JetBrains Mono SemiBold"/>
+          <w:b w:val="false"/>
+          <w:i w:val="false"/>
+          <w:i w:val="false"/>
+          <w:color w:val="080808"/>
+          <w:sz w:val="21"/>
+        </w:rPr>
+      </w:pPr>
+      <w:r>
+        <w:rPr>
+          <w:rFonts w:ascii="Consolas" w:hAnsi="Consolas"/>
+        </w:rPr>
+      </w:r>
+    </w:p>
+    <w:p>
+      <w:pPr>
+        <w:pStyle w:val="Normal"/>
+        <w:pBdr/>
+        <w:shd w:fill="FFFFFF" w:val="clear"/>
+        <w:bidi w:val="0"/>
+        <w:jc w:val="start"/>
+        <w:rPr>
+          <w:rFonts w:ascii="JetBrains Mono SemiBold" w:hAnsi="JetBrains Mono SemiBold"/>
+          <w:b w:val="false"/>
+          <w:i w:val="false"/>
+          <w:i w:val="false"/>
+          <w:color w:val="080808"/>
+          <w:sz w:val="21"/>
+        </w:rPr>
+      </w:pPr>
+      <w:r>
+        <w:rPr>
+          <w:rFonts w:ascii="Consolas" w:hAnsi="Consolas"/>
+        </w:rPr>
+      </w:r>
+    </w:p>
+    <w:p>
+      <w:pPr>
+        <w:pStyle w:val="Normal"/>
+        <w:bidi w:val="0"/>
+        <w:jc w:val="start"/>
+        <w:rPr>
+          <w:sz w:val="26"/>
+          <w:szCs w:val="26"/>
+        </w:rPr>
+      </w:pPr>
+      <w:r>
+        <w:rPr>
+          <w:rFonts w:ascii="CMU Serif" w:hAnsi="CMU Serif"/>
+          <w:b/>
+          <w:bCs/>
+          <w:i w:val="false"/>
+          <w:iCs w:val="false"/>
+          <w:sz w:val="26"/>
+          <w:szCs w:val="26"/>
+        </w:rPr>
+        <w:t>Q.</w:t>
+      </w:r>
+      <w:r>
+        <w:rPr>
+          <w:rFonts w:ascii="CMU Serif" w:hAnsi="CMU Serif"/>
+          <w:b/>
+          <w:bCs/>
+          <w:i w:val="false"/>
+          <w:iCs w:val="false"/>
+          <w:sz w:val="26"/>
+          <w:szCs w:val="26"/>
+        </w:rPr>
+        <w:t>3</w:t>
+      </w:r>
+      <w:r>
+        <w:rPr>
+          <w:rFonts w:ascii="CMU Serif" w:hAnsi="CMU Serif"/>
+          <w:b/>
+          <w:bCs/>
+          <w:i w:val="false"/>
+          <w:iCs w:val="false"/>
+          <w:sz w:val="26"/>
+          <w:szCs w:val="26"/>
+        </w:rPr>
+        <w:t>.</w:t>
+      </w:r>
+      <w:r>
+        <w:rPr>
+          <w:rFonts w:ascii="CMU Serif" w:hAnsi="CMU Serif"/>
+          <w:b/>
+          <w:bCs/>
+          <w:sz w:val="26"/>
+          <w:szCs w:val="26"/>
+        </w:rPr>
+        <w:t xml:space="preserve"> </w:t>
+      </w:r>
+      <w:r>
+        <w:rPr>
+          <w:rFonts w:ascii="CMU Serif" w:hAnsi="CMU Serif"/>
+          <w:b/>
+          <w:bCs/>
+          <w:sz w:val="26"/>
+          <w:szCs w:val="26"/>
+        </w:rPr>
+        <w:t>Valid Anagram</w:t>
+      </w:r>
+      <w:r>
+        <w:rPr>
+          <w:rFonts w:ascii="CMU Serif" w:hAnsi="CMU Serif"/>
+          <w:b/>
+          <w:bCs/>
+          <w:sz w:val="26"/>
+          <w:szCs w:val="26"/>
+        </w:rPr>
+        <w:t xml:space="preserve"> </w:t>
+      </w:r>
+      <w:r>
+        <w:rPr>
+          <w:rFonts w:ascii="CMU Serif" w:hAnsi="CMU Serif"/>
+          <w:b/>
+          <w:bCs/>
+          <w:sz w:val="26"/>
+          <w:szCs w:val="26"/>
+        </w:rPr>
+        <w:t>(LeetCode Q.2</w:t>
+      </w:r>
+      <w:r>
+        <w:rPr>
+          <w:rFonts w:ascii="CMU Serif" w:hAnsi="CMU Serif"/>
+          <w:b/>
+          <w:bCs/>
+          <w:sz w:val="26"/>
+          <w:szCs w:val="26"/>
+        </w:rPr>
+        <w:t>42</w:t>
+      </w:r>
+      <w:r>
+        <w:rPr>
+          <w:rFonts w:ascii="CMU Serif" w:hAnsi="CMU Serif"/>
+          <w:b/>
+          <w:bCs/>
+          <w:sz w:val="26"/>
+          <w:szCs w:val="26"/>
+        </w:rPr>
+        <w:t>)</w:t>
+      </w:r>
+    </w:p>
+    <w:p>
+      <w:pPr>
+        <w:pStyle w:val="BodyText"/>
+        <w:bidi w:val="0"/>
+        <w:jc w:val="start"/>
+        <w:rPr/>
+      </w:pPr>
+      <w:r>
+        <w:rPr>
+          <w:rFonts w:ascii="CMU Serif" w:hAnsi="CMU Serif"/>
+          <w:b w:val="false"/>
+          <w:bCs w:val="false"/>
+          <w:sz w:val="24"/>
+          <w:szCs w:val="24"/>
+          <w:u w:val="single"/>
+        </w:rPr>
+        <w:t>Description</w:t>
+      </w:r>
+      <w:r>
+        <w:rPr>
+          <w:rFonts w:ascii="CMU Serif" w:hAnsi="CMU Serif"/>
+          <w:b w:val="false"/>
+          <w:bCs w:val="false"/>
+          <w:sz w:val="24"/>
+          <w:szCs w:val="24"/>
+          <w:u w:val="single"/>
+        </w:rPr>
+        <w:t>:</w:t>
+      </w:r>
+      <w:r>
+        <w:rPr>
+          <w:rFonts w:ascii="CMU Serif" w:hAnsi="CMU Serif"/>
+          <w:b w:val="false"/>
+          <w:bCs w:val="false"/>
+          <w:sz w:val="24"/>
+          <w:szCs w:val="24"/>
+        </w:rPr>
+        <w:t xml:space="preserve"> An </w:t>
+      </w:r>
+      <w:r>
+        <w:rPr>
+          <w:rStyle w:val="Strong"/>
+          <w:rFonts w:ascii="CMU Serif" w:hAnsi="CMU Serif"/>
+          <w:b w:val="false"/>
+          <w:bCs w:val="false"/>
+          <w:sz w:val="24"/>
+          <w:szCs w:val="24"/>
+        </w:rPr>
+        <w:t>Anagram</w:t>
+      </w:r>
+      <w:r>
+        <w:rPr>
+          <w:rFonts w:ascii="CMU Serif" w:hAnsi="CMU Serif"/>
+          <w:b w:val="false"/>
+          <w:bCs w:val="false"/>
+          <w:sz w:val="24"/>
+          <w:szCs w:val="24"/>
+        </w:rPr>
+        <w:t xml:space="preserve"> is a word or phrase formed by rearranging the letters of a different word or phrase, using </w:t>
+      </w:r>
+      <w:r>
+        <w:rPr>
+          <w:rStyle w:val="Strong"/>
+          <w:rFonts w:ascii="CMU Serif" w:hAnsi="CMU Serif"/>
+          <w:b w:val="false"/>
+          <w:bCs w:val="false"/>
+          <w:sz w:val="24"/>
+          <w:szCs w:val="24"/>
+        </w:rPr>
+        <w:t>all the original letters exactly once</w:t>
+      </w:r>
+      <w:r>
+        <w:rPr>
+          <w:rFonts w:ascii="CMU Serif" w:hAnsi="CMU Serif"/>
+          <w:b w:val="false"/>
+          <w:bCs w:val="false"/>
+          <w:sz w:val="24"/>
+          <w:szCs w:val="24"/>
+        </w:rPr>
+        <w:t xml:space="preserve">. </w:t>
+      </w:r>
+      <w:r>
+        <w:rPr>
+          <w:rFonts w:ascii="CMU Serif" w:hAnsi="CMU Serif"/>
+          <w:b w:val="false"/>
+          <w:bCs w:val="false"/>
+          <w:sz w:val="24"/>
+          <w:szCs w:val="24"/>
+        </w:rPr>
+        <w:t>Given two strings “</w:t>
+      </w:r>
+      <w:r>
+        <w:rPr>
+          <w:rStyle w:val="SourceText"/>
+          <w:rFonts w:ascii="CMU Serif" w:hAnsi="CMU Serif"/>
+          <w:b w:val="false"/>
+          <w:bCs w:val="false"/>
+          <w:sz w:val="24"/>
+          <w:szCs w:val="24"/>
+        </w:rPr>
+        <w:t>s”</w:t>
+      </w:r>
+      <w:r>
+        <w:rPr>
+          <w:rFonts w:ascii="CMU Serif" w:hAnsi="CMU Serif"/>
+          <w:b w:val="false"/>
+          <w:bCs w:val="false"/>
+          <w:sz w:val="24"/>
+          <w:szCs w:val="24"/>
+        </w:rPr>
+        <w:t xml:space="preserve"> and “</w:t>
+      </w:r>
+      <w:r>
+        <w:rPr>
+          <w:rStyle w:val="SourceText"/>
+          <w:rFonts w:ascii="CMU Serif" w:hAnsi="CMU Serif"/>
+          <w:b w:val="false"/>
+          <w:bCs w:val="false"/>
+          <w:sz w:val="24"/>
+          <w:szCs w:val="24"/>
+        </w:rPr>
+        <w:t>t”</w:t>
+      </w:r>
+      <w:r>
+        <w:rPr>
+          <w:rFonts w:ascii="CMU Serif" w:hAnsi="CMU Serif"/>
+          <w:b w:val="false"/>
+          <w:bCs w:val="false"/>
+          <w:sz w:val="24"/>
+          <w:szCs w:val="24"/>
+        </w:rPr>
+        <w:t>, return “true” if “</w:t>
+      </w:r>
+      <w:r>
+        <w:rPr>
+          <w:rStyle w:val="SourceText"/>
+          <w:rFonts w:ascii="CMU Serif" w:hAnsi="CMU Serif"/>
+          <w:b w:val="false"/>
+          <w:bCs w:val="false"/>
+          <w:sz w:val="24"/>
+          <w:szCs w:val="24"/>
+        </w:rPr>
+        <w:t>t”</w:t>
+      </w:r>
+      <w:r>
+        <w:rPr>
+          <w:rFonts w:ascii="CMU Serif" w:hAnsi="CMU Serif"/>
+          <w:b w:val="false"/>
+          <w:bCs w:val="false"/>
+          <w:sz w:val="24"/>
+          <w:szCs w:val="24"/>
+        </w:rPr>
+        <w:t xml:space="preserve"> is an anagram of “</w:t>
+      </w:r>
+      <w:r>
+        <w:rPr>
+          <w:rStyle w:val="SourceText"/>
+          <w:rFonts w:ascii="CMU Serif" w:hAnsi="CMU Serif"/>
+          <w:b w:val="false"/>
+          <w:bCs w:val="false"/>
+          <w:sz w:val="24"/>
+          <w:szCs w:val="24"/>
+        </w:rPr>
+        <w:t>s”</w:t>
+      </w:r>
+      <w:r>
+        <w:rPr>
+          <w:rFonts w:ascii="CMU Serif" w:hAnsi="CMU Serif"/>
+          <w:b w:val="false"/>
+          <w:bCs w:val="false"/>
+          <w:sz w:val="24"/>
+          <w:szCs w:val="24"/>
+        </w:rPr>
+        <w:t>.</w:t>
+      </w:r>
+    </w:p>
+    <w:p>
+      <w:pPr>
+        <w:pStyle w:val="BodyText"/>
+        <w:bidi w:val="0"/>
+        <w:jc w:val="start"/>
+        <w:rPr>
+          <w:rFonts w:ascii="Consolas" w:hAnsi="Consolas"/>
+          <w:b w:val="false"/>
+          <w:bCs w:val="false"/>
+          <w:sz w:val="22"/>
+          <w:szCs w:val="22"/>
+        </w:rPr>
+      </w:pPr>
+      <w:r>
+        <w:rPr>
+          <w:rFonts w:ascii="Consolas" w:hAnsi="Consolas"/>
+          <w:b w:val="false"/>
+          <w:bCs w:val="false"/>
+          <w:sz w:val="22"/>
+          <w:szCs w:val="22"/>
+        </w:rPr>
+        <w:tab/>
+        <w:t>Input: s = "anagram", t = "nagaram"</w:t>
+      </w:r>
+    </w:p>
+    <w:p>
+      <w:pPr>
+        <w:pStyle w:val="BodyText"/>
+        <w:bidi w:val="0"/>
+        <w:jc w:val="start"/>
+        <w:rPr>
+          <w:rFonts w:ascii="Consolas" w:hAnsi="Consolas"/>
+          <w:b w:val="false"/>
+          <w:bCs w:val="false"/>
+          <w:sz w:val="22"/>
+          <w:szCs w:val="22"/>
+        </w:rPr>
+      </w:pPr>
+      <w:r>
+        <w:rPr>
+          <w:rFonts w:ascii="Consolas" w:hAnsi="Consolas"/>
+          <w:b w:val="false"/>
+          <w:bCs w:val="false"/>
+          <w:sz w:val="22"/>
+          <w:szCs w:val="22"/>
+        </w:rPr>
+        <w:tab/>
+        <w:t>Output: true</w:t>
+      </w:r>
+    </w:p>
+    <w:p>
+      <w:pPr>
+        <w:pStyle w:val="BodyText"/>
+        <w:bidi w:val="0"/>
+        <w:jc w:val="start"/>
+        <w:rPr>
+          <w:rFonts w:ascii="CMU Serif" w:hAnsi="CMU Serif"/>
+          <w:b w:val="false"/>
+          <w:bCs w:val="false"/>
+          <w:sz w:val="24"/>
+          <w:szCs w:val="24"/>
+        </w:rPr>
+      </w:pPr>
+      <w:r>
+        <w:rPr>
+          <w:rFonts w:ascii="CMU Serif" w:hAnsi="CMU Serif"/>
+          <w:b w:val="false"/>
+          <w:bCs w:val="false"/>
+          <w:sz w:val="24"/>
+          <w:szCs w:val="24"/>
+          <w:u w:val="single"/>
+        </w:rPr>
+        <w:t>Brute-force:</w:t>
+      </w:r>
+      <w:r>
+        <w:rPr>
+          <w:rFonts w:ascii="CMU Serif" w:hAnsi="CMU Serif"/>
+          <w:b w:val="false"/>
+          <w:bCs w:val="false"/>
+          <w:sz w:val="24"/>
+          <w:szCs w:val="24"/>
+        </w:rPr>
+        <w:t xml:space="preserve"> Her iki string’i karakterlerine ayırıp sıralar ve sonra karşılaştırırız. Sıralama işlemi sayesinde anagram olup olmadıklarını anlayabiliriz.</w:t>
+      </w:r>
+    </w:p>
+    <w:p>
+      <w:pPr>
+        <w:pStyle w:val="BodyText"/>
+        <w:bidi w:val="0"/>
+        <w:jc w:val="start"/>
+        <w:rPr>
+          <w:rFonts w:ascii="CMU Serif" w:hAnsi="CMU Serif"/>
+          <w:b w:val="false"/>
+          <w:bCs w:val="false"/>
+          <w:sz w:val="24"/>
+          <w:szCs w:val="24"/>
+        </w:rPr>
+      </w:pPr>
+      <w:r>
+        <w:rPr>
+          <w:rFonts w:ascii="CMU Serif" w:hAnsi="CMU Serif"/>
+          <w:b w:val="false"/>
+          <w:bCs w:val="false"/>
+          <w:sz w:val="24"/>
+          <w:szCs w:val="24"/>
+        </w:rPr>
+        <w:tab/>
+        <w:t xml:space="preserve">Time Complexity: </w:t>
+      </w:r>
+      <w:r>
+        <w:rPr>
+          <w:rFonts w:ascii="CMU Serif" w:hAnsi="CMU Serif"/>
+          <w:b/>
+          <w:bCs/>
+          <w:sz w:val="24"/>
+          <w:szCs w:val="24"/>
+        </w:rPr>
+        <w:t>O(</w:t>
+      </w:r>
+      <w:r>
+        <w:rPr>
+          <w:rFonts w:ascii="CMU Serif" w:hAnsi="CMU Serif"/>
+          <w:b/>
+          <w:bCs/>
+          <w:sz w:val="24"/>
+          <w:szCs w:val="24"/>
+        </w:rPr>
+        <w:t>n log(n)</w:t>
+      </w:r>
+      <w:r>
+        <w:rPr>
+          <w:rFonts w:ascii="CMU Serif" w:hAnsi="CMU Serif"/>
+          <w:b/>
+          <w:bCs/>
+          <w:sz w:val="24"/>
+          <w:szCs w:val="24"/>
+        </w:rPr>
+        <w:t>)</w:t>
+      </w:r>
+    </w:p>
+    <w:p>
+      <w:pPr>
+        <w:pStyle w:val="BodyText"/>
+        <w:bidi w:val="0"/>
+        <w:jc w:val="start"/>
+        <w:rPr>
+          <w:rFonts w:ascii="CMU Serif" w:hAnsi="CMU Serif"/>
+          <w:b w:val="false"/>
+          <w:bCs w:val="false"/>
+          <w:sz w:val="24"/>
+          <w:szCs w:val="24"/>
+        </w:rPr>
+      </w:pPr>
+      <w:r>
+        <w:rPr>
+          <w:rFonts w:ascii="CMU Serif" w:hAnsi="CMU Serif"/>
+          <w:b w:val="false"/>
+          <w:bCs w:val="false"/>
+          <w:sz w:val="24"/>
+          <w:szCs w:val="24"/>
+        </w:rPr>
+        <w:tab/>
+        <w:t xml:space="preserve">Space Complexity: </w:t>
+      </w:r>
+      <w:r>
+        <w:rPr>
+          <w:rFonts w:ascii="CMU Serif" w:hAnsi="CMU Serif"/>
+          <w:b/>
+          <w:bCs/>
+          <w:sz w:val="24"/>
+          <w:szCs w:val="24"/>
+        </w:rPr>
+        <w:t>O(</w:t>
+      </w:r>
+      <w:r>
+        <w:rPr>
+          <w:rFonts w:ascii="CMU Serif" w:hAnsi="CMU Serif"/>
+          <w:b/>
+          <w:bCs/>
+          <w:sz w:val="24"/>
+          <w:szCs w:val="24"/>
+        </w:rPr>
+        <w:t>n</w:t>
+      </w:r>
+      <w:r>
+        <w:rPr>
+          <w:rFonts w:ascii="CMU Serif" w:hAnsi="CMU Serif"/>
+          <w:b/>
+          <w:bCs/>
+          <w:sz w:val="24"/>
+          <w:szCs w:val="24"/>
+        </w:rPr>
+        <w:t>)</w:t>
+      </w:r>
+    </w:p>
+    <w:p>
+      <w:pPr>
+        <w:pStyle w:val="BodyText"/>
+        <w:bidi w:val="0"/>
+        <w:jc w:val="start"/>
+        <w:rPr>
+          <w:rFonts w:ascii="CMU Serif" w:hAnsi="CMU Serif"/>
+          <w:b w:val="false"/>
+          <w:bCs w:val="false"/>
+          <w:sz w:val="24"/>
+          <w:szCs w:val="24"/>
+        </w:rPr>
+      </w:pPr>
+      <w:r>
+        <w:rPr>
+          <w:rStyle w:val="Strong"/>
+          <w:rFonts w:ascii="CMU Serif" w:hAnsi="CMU Serif"/>
+          <w:b w:val="false"/>
+          <w:bCs w:val="false"/>
+          <w:sz w:val="24"/>
+          <w:szCs w:val="24"/>
+          <w:u w:val="single"/>
+        </w:rPr>
+        <w:t>Optimal:</w:t>
+      </w:r>
+      <w:r>
+        <w:rPr>
+          <w:rFonts w:ascii="CMU Serif" w:hAnsi="CMU Serif"/>
+          <w:b w:val="false"/>
+          <w:bCs w:val="false"/>
+          <w:sz w:val="24"/>
+          <w:szCs w:val="24"/>
+        </w:rPr>
+        <w:t xml:space="preserve"> Her karakterin kaç kez geçtiğini sayarız. “s” içindeki harfleri “+1”, “t” içindeki harfleri “-1” şeklinde işleriz. Sonuçta tüm sayımlar “</w:t>
+      </w:r>
+      <w:r>
+        <w:rPr>
+          <w:rFonts w:ascii="CMU Serif" w:hAnsi="CMU Serif"/>
+          <w:b w:val="false"/>
+          <w:bCs w:val="false"/>
+          <w:sz w:val="24"/>
+          <w:szCs w:val="24"/>
+        </w:rPr>
+        <w:t>0”</w:t>
+      </w:r>
+      <w:r>
+        <w:rPr>
+          <w:rFonts w:ascii="CMU Serif" w:hAnsi="CMU Serif"/>
+          <w:b w:val="false"/>
+          <w:bCs w:val="false"/>
+          <w:sz w:val="24"/>
+          <w:szCs w:val="24"/>
+        </w:rPr>
+        <w:t xml:space="preserve"> olmalı.</w:t>
+      </w:r>
+    </w:p>
+    <w:p>
+      <w:pPr>
+        <w:pStyle w:val="BodyText"/>
+        <w:bidi w:val="0"/>
+        <w:jc w:val="start"/>
+        <w:rPr>
+          <w:rFonts w:ascii="CMU Serif" w:hAnsi="CMU Serif"/>
+          <w:b w:val="false"/>
+          <w:bCs w:val="false"/>
+          <w:sz w:val="24"/>
+          <w:szCs w:val="24"/>
+        </w:rPr>
+      </w:pPr>
+      <w:r>
+        <w:rPr>
+          <w:rFonts w:ascii="CMU Serif" w:hAnsi="CMU Serif"/>
+          <w:b w:val="false"/>
+          <w:bCs w:val="false"/>
+          <w:sz w:val="24"/>
+          <w:szCs w:val="24"/>
+        </w:rPr>
+        <w:tab/>
+        <w:t xml:space="preserve">Time Complexity: </w:t>
+      </w:r>
+      <w:r>
+        <w:rPr>
+          <w:rFonts w:ascii="CMU Serif" w:hAnsi="CMU Serif"/>
+          <w:b/>
+          <w:bCs/>
+          <w:sz w:val="24"/>
+          <w:szCs w:val="24"/>
+        </w:rPr>
+        <w:t>O(n)</w:t>
+      </w:r>
+    </w:p>
+    <w:p>
+      <w:pPr>
+        <w:pStyle w:val="BodyText"/>
+        <w:bidi w:val="0"/>
+        <w:jc w:val="start"/>
+        <w:rPr>
+          <w:rFonts w:ascii="CMU Serif" w:hAnsi="CMU Serif"/>
+          <w:b w:val="false"/>
+          <w:bCs w:val="false"/>
+          <w:sz w:val="24"/>
+          <w:szCs w:val="24"/>
+        </w:rPr>
+      </w:pPr>
+      <w:r>
+        <w:rPr>
+          <w:rFonts w:ascii="CMU Serif" w:hAnsi="CMU Serif"/>
+          <w:b w:val="false"/>
+          <w:bCs w:val="false"/>
+          <w:sz w:val="24"/>
+          <w:szCs w:val="24"/>
+        </w:rPr>
+        <w:tab/>
+        <w:t xml:space="preserve">Space Complexity: </w:t>
+      </w:r>
+      <w:r>
+        <w:rPr>
+          <w:rFonts w:ascii="CMU Serif" w:hAnsi="CMU Serif"/>
+          <w:b/>
+          <w:bCs/>
+          <w:sz w:val="24"/>
+          <w:szCs w:val="24"/>
+        </w:rPr>
+        <w:t>O(</w:t>
+      </w:r>
+      <w:r>
+        <w:rPr>
+          <w:rFonts w:ascii="CMU Serif" w:hAnsi="CMU Serif"/>
+          <w:b/>
+          <w:bCs/>
+          <w:sz w:val="24"/>
+          <w:szCs w:val="24"/>
+        </w:rPr>
+        <w:t>1</w:t>
+      </w:r>
+      <w:r>
+        <w:rPr>
+          <w:rFonts w:ascii="CMU Serif" w:hAnsi="CMU Serif"/>
+          <w:b/>
+          <w:bCs/>
+          <w:sz w:val="24"/>
+          <w:szCs w:val="24"/>
+        </w:rPr>
+        <w:t>)</w:t>
+      </w:r>
+      <w:r>
+        <w:rPr>
+          <w:rFonts w:ascii="CMU Serif" w:hAnsi="CMU Serif"/>
+          <w:b w:val="false"/>
+          <w:bCs w:val="false"/>
+          <w:sz w:val="24"/>
+          <w:szCs w:val="24"/>
+        </w:rPr>
+        <w:t xml:space="preserve"> // </w:t>
+      </w:r>
+      <w:r>
+        <w:rPr>
+          <w:rFonts w:ascii="CMU Serif" w:hAnsi="CMU Serif"/>
+          <w:b w:val="false"/>
+          <w:bCs w:val="false"/>
+          <w:sz w:val="24"/>
+          <w:szCs w:val="24"/>
+        </w:rPr>
+        <w:t>Sadece 26 harf için</w:t>
+      </w:r>
+    </w:p>
+    <w:p>
+      <w:pPr>
+        <w:pStyle w:val="BodyText"/>
+        <w:bidi w:val="0"/>
+        <w:jc w:val="start"/>
+        <w:rPr>
+          <w:rFonts w:ascii="CMU Serif" w:hAnsi="CMU Serif"/>
+          <w:b w:val="false"/>
+          <w:bCs w:val="false"/>
+          <w:sz w:val="24"/>
+          <w:szCs w:val="24"/>
+          <w:u w:val="single"/>
+        </w:rPr>
+      </w:pPr>
+      <w:r>
+        <w:rPr>
+          <w:rFonts w:ascii="CMU Serif" w:hAnsi="CMU Serif"/>
+          <w:b w:val="false"/>
+          <w:bCs w:val="false"/>
+          <w:sz w:val="24"/>
+          <w:szCs w:val="24"/>
+          <w:u w:val="single"/>
+        </w:rPr>
+        <w:t>Optimal Çözüm Java Kodu:</w:t>
+      </w:r>
+    </w:p>
+    <w:p>
+      <w:pPr>
+        <w:pStyle w:val="Normal"/>
+        <w:pBdr/>
+        <w:shd w:fill="FFFFFF"/>
+        <w:bidi w:val="0"/>
+        <w:jc w:val="start"/>
+        <w:rPr>
+          <w:rFonts w:ascii="JetBrains Mono SemiBold" w:hAnsi="JetBrains Mono SemiBold"/>
+          <w:b w:val="false"/>
+          <w:i w:val="false"/>
+          <w:i w:val="false"/>
+          <w:color w:val="080808"/>
+          <w:sz w:val="26"/>
+        </w:rPr>
+      </w:pPr>
+      <w:r>
+        <w:rPr>
+          <w:rFonts w:ascii="Consolas" w:hAnsi="Consolas"/>
+          <w:b w:val="false"/>
+          <w:i w:val="false"/>
+          <w:color w:val="0033B3"/>
+          <w:sz w:val="21"/>
+          <w:szCs w:val="21"/>
+        </w:rPr>
+        <w:t xml:space="preserve">static boolean </w:t>
+      </w:r>
+      <w:r>
+        <w:rPr>
+          <w:rFonts w:ascii="Consolas" w:hAnsi="Consolas"/>
+          <w:b w:val="false"/>
+          <w:i w:val="false"/>
+          <w:color w:val="00627A"/>
+          <w:sz w:val="21"/>
+          <w:szCs w:val="21"/>
+        </w:rPr>
+        <w:t>isAnagram</w:t>
+      </w:r>
+      <w:r>
+        <w:rPr>
+          <w:rFonts w:ascii="Consolas" w:hAnsi="Consolas"/>
+          <w:b w:val="false"/>
+          <w:i w:val="false"/>
+          <w:color w:val="080808"/>
+          <w:sz w:val="21"/>
+          <w:szCs w:val="21"/>
+        </w:rPr>
+        <w:t>(</w:t>
+      </w:r>
+      <w:r>
+        <w:rPr>
+          <w:rFonts w:ascii="Consolas" w:hAnsi="Consolas"/>
+          <w:b w:val="false"/>
+          <w:i w:val="false"/>
+          <w:color w:val="000000"/>
+          <w:sz w:val="21"/>
+          <w:szCs w:val="21"/>
+        </w:rPr>
+        <w:t>String s</w:t>
+      </w:r>
+      <w:r>
+        <w:rPr>
+          <w:rFonts w:ascii="Consolas" w:hAnsi="Consolas"/>
+          <w:b w:val="false"/>
+          <w:i w:val="false"/>
+          <w:color w:val="080808"/>
+          <w:sz w:val="21"/>
+          <w:szCs w:val="21"/>
+        </w:rPr>
+        <w:t xml:space="preserve">, </w:t>
+      </w:r>
+      <w:r>
+        <w:rPr>
+          <w:rFonts w:ascii="Consolas" w:hAnsi="Consolas"/>
+          <w:b w:val="false"/>
+          <w:i w:val="false"/>
+          <w:color w:val="000000"/>
+          <w:sz w:val="21"/>
+          <w:szCs w:val="21"/>
+        </w:rPr>
+        <w:t>String t</w:t>
+      </w:r>
+      <w:r>
+        <w:rPr>
+          <w:rFonts w:ascii="Consolas" w:hAnsi="Consolas"/>
+          <w:b w:val="false"/>
+          <w:i w:val="false"/>
+          <w:color w:val="080808"/>
+          <w:sz w:val="21"/>
+          <w:szCs w:val="21"/>
+        </w:rPr>
+        <w:t>) {</w:t>
+        <w:br/>
+        <w:t xml:space="preserve">    </w:t>
+      </w:r>
+      <w:r>
+        <w:rPr>
+          <w:rFonts w:ascii="Consolas" w:hAnsi="Consolas"/>
+          <w:b w:val="false"/>
+          <w:i w:val="false"/>
+          <w:color w:val="0033B3"/>
+          <w:sz w:val="21"/>
+          <w:szCs w:val="21"/>
+        </w:rPr>
+        <w:t xml:space="preserve">if </w:t>
+      </w:r>
+      <w:r>
+        <w:rPr>
+          <w:rFonts w:ascii="Consolas" w:hAnsi="Consolas"/>
+          <w:b w:val="false"/>
+          <w:i w:val="false"/>
+          <w:color w:val="080808"/>
+          <w:sz w:val="21"/>
+          <w:szCs w:val="21"/>
+        </w:rPr>
+        <w:t>(</w:t>
+      </w:r>
+      <w:r>
+        <w:rPr>
+          <w:rFonts w:ascii="Consolas" w:hAnsi="Consolas"/>
+          <w:b w:val="false"/>
+          <w:i w:val="false"/>
+          <w:color w:val="000000"/>
+          <w:sz w:val="21"/>
+          <w:szCs w:val="21"/>
+        </w:rPr>
+        <w:t>s</w:t>
+      </w:r>
+      <w:r>
+        <w:rPr>
+          <w:rFonts w:ascii="Consolas" w:hAnsi="Consolas"/>
+          <w:b w:val="false"/>
+          <w:i w:val="false"/>
+          <w:color w:val="080808"/>
+          <w:sz w:val="21"/>
+          <w:szCs w:val="21"/>
+        </w:rPr>
+        <w:t xml:space="preserve">.length() != </w:t>
+      </w:r>
+      <w:r>
+        <w:rPr>
+          <w:rFonts w:ascii="Consolas" w:hAnsi="Consolas"/>
+          <w:b w:val="false"/>
+          <w:i w:val="false"/>
+          <w:color w:val="000000"/>
+          <w:sz w:val="21"/>
+          <w:szCs w:val="21"/>
+        </w:rPr>
+        <w:t>t</w:t>
+      </w:r>
+      <w:r>
+        <w:rPr>
+          <w:rFonts w:ascii="Consolas" w:hAnsi="Consolas"/>
+          <w:b w:val="false"/>
+          <w:i w:val="false"/>
+          <w:color w:val="080808"/>
+          <w:sz w:val="21"/>
+          <w:szCs w:val="21"/>
+        </w:rPr>
+        <w:t>.length()) {</w:t>
+        <w:br/>
+        <w:t xml:space="preserve">        </w:t>
+      </w:r>
+      <w:r>
+        <w:rPr>
+          <w:rFonts w:ascii="Consolas" w:hAnsi="Consolas"/>
+          <w:b w:val="false"/>
+          <w:i w:val="false"/>
+          <w:color w:val="0033B3"/>
+          <w:sz w:val="21"/>
+          <w:szCs w:val="21"/>
+        </w:rPr>
+        <w:t>return false</w:t>
+      </w:r>
+      <w:r>
+        <w:rPr>
+          <w:rFonts w:ascii="Consolas" w:hAnsi="Consolas"/>
+          <w:b w:val="false"/>
+          <w:i w:val="false"/>
+          <w:color w:val="080808"/>
+          <w:sz w:val="21"/>
+          <w:szCs w:val="21"/>
+        </w:rPr>
+        <w:t>;</w:t>
+        <w:br/>
+        <w:t xml:space="preserve">    }</w:t>
+        <w:br/>
+        <w:br/>
+        <w:t xml:space="preserve">    </w:t>
+      </w:r>
+      <w:r>
+        <w:rPr>
+          <w:rFonts w:ascii="Consolas" w:hAnsi="Consolas"/>
+          <w:b w:val="false"/>
+          <w:i w:val="false"/>
+          <w:color w:val="0033B3"/>
+          <w:sz w:val="21"/>
+          <w:szCs w:val="21"/>
+        </w:rPr>
+        <w:t xml:space="preserve">int[] </w:t>
+      </w:r>
+      <w:r>
+        <w:rPr>
+          <w:rFonts w:ascii="Consolas" w:hAnsi="Consolas"/>
+          <w:b w:val="false"/>
+          <w:i w:val="false"/>
+          <w:color w:val="000000"/>
+          <w:sz w:val="21"/>
+          <w:szCs w:val="21"/>
+        </w:rPr>
+        <w:t xml:space="preserve">count </w:t>
+      </w:r>
+      <w:r>
+        <w:rPr>
+          <w:rFonts w:ascii="Consolas" w:hAnsi="Consolas"/>
+          <w:b w:val="false"/>
+          <w:i w:val="false"/>
+          <w:color w:val="080808"/>
+          <w:sz w:val="21"/>
+          <w:szCs w:val="21"/>
+        </w:rPr>
+        <w:t xml:space="preserve">=  </w:t>
+      </w:r>
+      <w:r>
+        <w:rPr>
+          <w:rFonts w:ascii="Consolas" w:hAnsi="Consolas"/>
+          <w:b w:val="false"/>
+          <w:i w:val="false"/>
+          <w:color w:val="0033B3"/>
+          <w:sz w:val="21"/>
+          <w:szCs w:val="21"/>
+        </w:rPr>
+        <w:t>new int</w:t>
+      </w:r>
+      <w:r>
+        <w:rPr>
+          <w:rFonts w:ascii="Consolas" w:hAnsi="Consolas"/>
+          <w:b w:val="false"/>
+          <w:i w:val="false"/>
+          <w:color w:val="080808"/>
+          <w:sz w:val="21"/>
+          <w:szCs w:val="21"/>
+        </w:rPr>
+        <w:t>[</w:t>
+      </w:r>
+      <w:r>
+        <w:rPr>
+          <w:rFonts w:ascii="Consolas" w:hAnsi="Consolas"/>
+          <w:b w:val="false"/>
+          <w:i w:val="false"/>
+          <w:color w:val="1750EB"/>
+          <w:sz w:val="21"/>
+          <w:szCs w:val="21"/>
+        </w:rPr>
+        <w:t>26</w:t>
+      </w:r>
+      <w:r>
+        <w:rPr>
+          <w:rFonts w:ascii="Consolas" w:hAnsi="Consolas"/>
+          <w:b w:val="false"/>
+          <w:i w:val="false"/>
+          <w:color w:val="080808"/>
+          <w:sz w:val="21"/>
+          <w:szCs w:val="21"/>
+        </w:rPr>
+        <w:t>];</w:t>
+        <w:br/>
+        <w:br/>
+        <w:t xml:space="preserve">    </w:t>
+      </w:r>
+      <w:r>
+        <w:rPr>
+          <w:rFonts w:ascii="Consolas" w:hAnsi="Consolas"/>
+          <w:b w:val="false"/>
+          <w:i w:val="false"/>
+          <w:color w:val="0033B3"/>
+          <w:sz w:val="21"/>
+          <w:szCs w:val="21"/>
+        </w:rPr>
+        <w:t xml:space="preserve">for </w:t>
+      </w:r>
+      <w:r>
+        <w:rPr>
+          <w:rFonts w:ascii="Consolas" w:hAnsi="Consolas"/>
+          <w:b w:val="false"/>
+          <w:i w:val="false"/>
+          <w:color w:val="080808"/>
+          <w:sz w:val="21"/>
+          <w:szCs w:val="21"/>
+        </w:rPr>
+        <w:t>(</w:t>
+      </w:r>
+      <w:r>
+        <w:rPr>
+          <w:rFonts w:ascii="Consolas" w:hAnsi="Consolas"/>
+          <w:b w:val="false"/>
+          <w:i w:val="false"/>
+          <w:color w:val="0033B3"/>
+          <w:sz w:val="21"/>
+          <w:szCs w:val="21"/>
+        </w:rPr>
+        <w:t xml:space="preserve">int </w:t>
+      </w:r>
+      <w:r>
+        <w:rPr>
+          <w:rFonts w:ascii="Consolas" w:hAnsi="Consolas"/>
+          <w:b w:val="false"/>
+          <w:i w:val="false"/>
+          <w:color w:val="000000"/>
+          <w:sz w:val="21"/>
+          <w:szCs w:val="21"/>
+        </w:rPr>
+        <w:t xml:space="preserve">i </w:t>
+      </w:r>
+      <w:r>
+        <w:rPr>
+          <w:rFonts w:ascii="Consolas" w:hAnsi="Consolas"/>
+          <w:b w:val="false"/>
+          <w:i w:val="false"/>
+          <w:color w:val="080808"/>
+          <w:sz w:val="21"/>
+          <w:szCs w:val="21"/>
+        </w:rPr>
+        <w:t xml:space="preserve">= </w:t>
+      </w:r>
+      <w:r>
+        <w:rPr>
+          <w:rFonts w:ascii="Consolas" w:hAnsi="Consolas"/>
+          <w:b w:val="false"/>
+          <w:i w:val="false"/>
+          <w:color w:val="1750EB"/>
+          <w:sz w:val="21"/>
+          <w:szCs w:val="21"/>
+        </w:rPr>
+        <w:t>0</w:t>
+      </w:r>
+      <w:r>
+        <w:rPr>
+          <w:rFonts w:ascii="Consolas" w:hAnsi="Consolas"/>
+          <w:b w:val="false"/>
+          <w:i w:val="false"/>
+          <w:color w:val="080808"/>
+          <w:sz w:val="21"/>
+          <w:szCs w:val="21"/>
+        </w:rPr>
+        <w:t xml:space="preserve">; </w:t>
+      </w:r>
+      <w:r>
+        <w:rPr>
+          <w:rFonts w:ascii="Consolas" w:hAnsi="Consolas"/>
+          <w:b w:val="false"/>
+          <w:i w:val="false"/>
+          <w:color w:val="000000"/>
+          <w:sz w:val="21"/>
+          <w:szCs w:val="21"/>
+        </w:rPr>
+        <w:t xml:space="preserve">i </w:t>
+      </w:r>
+      <w:r>
+        <w:rPr>
+          <w:rFonts w:ascii="Consolas" w:hAnsi="Consolas"/>
+          <w:b w:val="false"/>
+          <w:i w:val="false"/>
+          <w:color w:val="080808"/>
+          <w:sz w:val="21"/>
+          <w:szCs w:val="21"/>
+        </w:rPr>
+        <w:t xml:space="preserve">&lt; </w:t>
+      </w:r>
+      <w:r>
+        <w:rPr>
+          <w:rFonts w:ascii="Consolas" w:hAnsi="Consolas"/>
+          <w:b w:val="false"/>
+          <w:i w:val="false"/>
+          <w:color w:val="000000"/>
+          <w:sz w:val="21"/>
+          <w:szCs w:val="21"/>
+        </w:rPr>
+        <w:t>s</w:t>
+      </w:r>
+      <w:r>
+        <w:rPr>
+          <w:rFonts w:ascii="Consolas" w:hAnsi="Consolas"/>
+          <w:b w:val="false"/>
+          <w:i w:val="false"/>
+          <w:color w:val="080808"/>
+          <w:sz w:val="21"/>
+          <w:szCs w:val="21"/>
+        </w:rPr>
+        <w:t xml:space="preserve">.length(); </w:t>
+      </w:r>
+      <w:r>
+        <w:rPr>
+          <w:rFonts w:ascii="Consolas" w:hAnsi="Consolas"/>
+          <w:b w:val="false"/>
+          <w:i w:val="false"/>
+          <w:color w:val="000000"/>
+          <w:sz w:val="21"/>
+          <w:szCs w:val="21"/>
+        </w:rPr>
+        <w:t>i</w:t>
+      </w:r>
+      <w:r>
+        <w:rPr>
+          <w:rFonts w:ascii="Consolas" w:hAnsi="Consolas"/>
+          <w:b w:val="false"/>
+          <w:i w:val="false"/>
+          <w:color w:val="080808"/>
+          <w:sz w:val="21"/>
+          <w:szCs w:val="21"/>
+        </w:rPr>
+        <w:t>++) {</w:t>
+        <w:br/>
+        <w:t xml:space="preserve">        </w:t>
+      </w:r>
+      <w:r>
+        <w:rPr>
+          <w:rFonts w:ascii="Consolas" w:hAnsi="Consolas"/>
+          <w:b w:val="false"/>
+          <w:i w:val="false"/>
+          <w:color w:val="000000"/>
+          <w:sz w:val="21"/>
+          <w:szCs w:val="21"/>
+        </w:rPr>
+        <w:t>count</w:t>
+      </w:r>
+      <w:r>
+        <w:rPr>
+          <w:rFonts w:ascii="Consolas" w:hAnsi="Consolas"/>
+          <w:b w:val="false"/>
+          <w:i w:val="false"/>
+          <w:color w:val="080808"/>
+          <w:sz w:val="21"/>
+          <w:szCs w:val="21"/>
+        </w:rPr>
+        <w:t>[</w:t>
+      </w:r>
+      <w:r>
+        <w:rPr>
+          <w:rFonts w:ascii="Consolas" w:hAnsi="Consolas"/>
+          <w:b w:val="false"/>
+          <w:i w:val="false"/>
+          <w:color w:val="000000"/>
+          <w:sz w:val="21"/>
+          <w:szCs w:val="21"/>
+        </w:rPr>
+        <w:t>s</w:t>
+      </w:r>
+      <w:r>
+        <w:rPr>
+          <w:rFonts w:ascii="Consolas" w:hAnsi="Consolas"/>
+          <w:b w:val="false"/>
+          <w:i w:val="false"/>
+          <w:color w:val="080808"/>
+          <w:sz w:val="21"/>
+          <w:szCs w:val="21"/>
+        </w:rPr>
+        <w:t>.charAt(</w:t>
+      </w:r>
+      <w:r>
+        <w:rPr>
+          <w:rFonts w:ascii="Consolas" w:hAnsi="Consolas"/>
+          <w:b w:val="false"/>
+          <w:i w:val="false"/>
+          <w:color w:val="000000"/>
+          <w:sz w:val="21"/>
+          <w:szCs w:val="21"/>
+        </w:rPr>
+        <w:t>i</w:t>
+      </w:r>
+      <w:r>
+        <w:rPr>
+          <w:rFonts w:ascii="Consolas" w:hAnsi="Consolas"/>
+          <w:b w:val="false"/>
+          <w:i w:val="false"/>
+          <w:color w:val="080808"/>
+          <w:sz w:val="21"/>
+          <w:szCs w:val="21"/>
+        </w:rPr>
+        <w:t xml:space="preserve">) - </w:t>
+      </w:r>
+      <w:r>
+        <w:rPr>
+          <w:rFonts w:ascii="Consolas" w:hAnsi="Consolas"/>
+          <w:b w:val="false"/>
+          <w:i w:val="false"/>
+          <w:color w:val="067D17"/>
+          <w:sz w:val="21"/>
+          <w:szCs w:val="21"/>
+        </w:rPr>
+        <w:t>'a'</w:t>
+      </w:r>
+      <w:r>
+        <w:rPr>
+          <w:rFonts w:ascii="Consolas" w:hAnsi="Consolas"/>
+          <w:b w:val="false"/>
+          <w:i w:val="false"/>
+          <w:color w:val="080808"/>
+          <w:sz w:val="21"/>
+          <w:szCs w:val="21"/>
+        </w:rPr>
+        <w:t>]++;</w:t>
+        <w:br/>
+        <w:t xml:space="preserve">        </w:t>
+      </w:r>
+      <w:r>
+        <w:rPr>
+          <w:rFonts w:ascii="Consolas" w:hAnsi="Consolas"/>
+          <w:b w:val="false"/>
+          <w:i w:val="false"/>
+          <w:color w:val="000000"/>
+          <w:sz w:val="21"/>
+          <w:szCs w:val="21"/>
+        </w:rPr>
+        <w:t>count</w:t>
+      </w:r>
+      <w:r>
+        <w:rPr>
+          <w:rFonts w:ascii="Consolas" w:hAnsi="Consolas"/>
+          <w:b w:val="false"/>
+          <w:i w:val="false"/>
+          <w:color w:val="080808"/>
+          <w:sz w:val="21"/>
+          <w:szCs w:val="21"/>
+        </w:rPr>
+        <w:t>[</w:t>
+      </w:r>
+      <w:r>
+        <w:rPr>
+          <w:rFonts w:ascii="Consolas" w:hAnsi="Consolas"/>
+          <w:b w:val="false"/>
+          <w:i w:val="false"/>
+          <w:color w:val="000000"/>
+          <w:sz w:val="21"/>
+          <w:szCs w:val="21"/>
+        </w:rPr>
+        <w:t>t</w:t>
+      </w:r>
+      <w:r>
+        <w:rPr>
+          <w:rFonts w:ascii="Consolas" w:hAnsi="Consolas"/>
+          <w:b w:val="false"/>
+          <w:i w:val="false"/>
+          <w:color w:val="080808"/>
+          <w:sz w:val="21"/>
+          <w:szCs w:val="21"/>
+        </w:rPr>
+        <w:t>.charAt(</w:t>
+      </w:r>
+      <w:r>
+        <w:rPr>
+          <w:rFonts w:ascii="Consolas" w:hAnsi="Consolas"/>
+          <w:b w:val="false"/>
+          <w:i w:val="false"/>
+          <w:color w:val="000000"/>
+          <w:sz w:val="21"/>
+          <w:szCs w:val="21"/>
+        </w:rPr>
+        <w:t>i</w:t>
+      </w:r>
+      <w:r>
+        <w:rPr>
+          <w:rFonts w:ascii="Consolas" w:hAnsi="Consolas"/>
+          <w:b w:val="false"/>
+          <w:i w:val="false"/>
+          <w:color w:val="080808"/>
+          <w:sz w:val="21"/>
+          <w:szCs w:val="21"/>
+        </w:rPr>
+        <w:t xml:space="preserve">) - </w:t>
+      </w:r>
+      <w:r>
+        <w:rPr>
+          <w:rFonts w:ascii="Consolas" w:hAnsi="Consolas"/>
+          <w:b w:val="false"/>
+          <w:i w:val="false"/>
+          <w:color w:val="067D17"/>
+          <w:sz w:val="21"/>
+          <w:szCs w:val="21"/>
+        </w:rPr>
+        <w:t>'a'</w:t>
+      </w:r>
+      <w:r>
+        <w:rPr>
+          <w:rFonts w:ascii="Consolas" w:hAnsi="Consolas"/>
+          <w:b w:val="false"/>
+          <w:i w:val="false"/>
+          <w:color w:val="080808"/>
+          <w:sz w:val="21"/>
+          <w:szCs w:val="21"/>
+        </w:rPr>
+        <w:t>]--;</w:t>
+        <w:br/>
+        <w:t xml:space="preserve">    }</w:t>
+        <w:br/>
+        <w:br/>
+        <w:t xml:space="preserve">    </w:t>
+      </w:r>
+      <w:r>
+        <w:rPr>
+          <w:rFonts w:ascii="Consolas" w:hAnsi="Consolas"/>
+          <w:b w:val="false"/>
+          <w:i w:val="false"/>
+          <w:color w:val="0033B3"/>
+          <w:sz w:val="21"/>
+          <w:szCs w:val="21"/>
+        </w:rPr>
+        <w:t xml:space="preserve">for </w:t>
+      </w:r>
+      <w:r>
+        <w:rPr>
+          <w:rFonts w:ascii="Consolas" w:hAnsi="Consolas"/>
+          <w:b w:val="false"/>
+          <w:i w:val="false"/>
+          <w:color w:val="080808"/>
+          <w:sz w:val="21"/>
+          <w:szCs w:val="21"/>
+        </w:rPr>
+        <w:t>(</w:t>
+      </w:r>
+      <w:r>
+        <w:rPr>
+          <w:rFonts w:ascii="Consolas" w:hAnsi="Consolas"/>
+          <w:b w:val="false"/>
+          <w:i w:val="false"/>
+          <w:color w:val="0033B3"/>
+          <w:sz w:val="21"/>
+          <w:szCs w:val="21"/>
+        </w:rPr>
+        <w:t xml:space="preserve">int </w:t>
+      </w:r>
+      <w:r>
+        <w:rPr>
+          <w:rFonts w:ascii="Consolas" w:hAnsi="Consolas"/>
+          <w:b w:val="false"/>
+          <w:i w:val="false"/>
+          <w:color w:val="000000"/>
+          <w:sz w:val="21"/>
+          <w:szCs w:val="21"/>
+        </w:rPr>
+        <w:t xml:space="preserve">c </w:t>
+      </w:r>
+      <w:r>
+        <w:rPr>
+          <w:rFonts w:ascii="Consolas" w:hAnsi="Consolas"/>
+          <w:b w:val="false"/>
+          <w:i w:val="false"/>
+          <w:color w:val="080808"/>
+          <w:sz w:val="21"/>
+          <w:szCs w:val="21"/>
+        </w:rPr>
+        <w:t xml:space="preserve">: </w:t>
+      </w:r>
+      <w:r>
+        <w:rPr>
+          <w:rFonts w:ascii="Consolas" w:hAnsi="Consolas"/>
+          <w:b w:val="false"/>
+          <w:i w:val="false"/>
+          <w:color w:val="000000"/>
+          <w:sz w:val="21"/>
+          <w:szCs w:val="21"/>
+        </w:rPr>
+        <w:t>count</w:t>
+      </w:r>
+      <w:r>
+        <w:rPr>
+          <w:rFonts w:ascii="Consolas" w:hAnsi="Consolas"/>
+          <w:b w:val="false"/>
+          <w:i w:val="false"/>
+          <w:color w:val="080808"/>
+          <w:sz w:val="21"/>
+          <w:szCs w:val="21"/>
+        </w:rPr>
+        <w:t>) {</w:t>
+        <w:br/>
+        <w:t xml:space="preserve">        </w:t>
+      </w:r>
+      <w:r>
+        <w:rPr>
+          <w:rFonts w:ascii="Consolas" w:hAnsi="Consolas"/>
+          <w:b w:val="false"/>
+          <w:i w:val="false"/>
+          <w:color w:val="0033B3"/>
+          <w:sz w:val="21"/>
+          <w:szCs w:val="21"/>
+        </w:rPr>
+        <w:t xml:space="preserve">if </w:t>
+      </w:r>
+      <w:r>
+        <w:rPr>
+          <w:rFonts w:ascii="Consolas" w:hAnsi="Consolas"/>
+          <w:b w:val="false"/>
+          <w:i w:val="false"/>
+          <w:color w:val="080808"/>
+          <w:sz w:val="21"/>
+          <w:szCs w:val="21"/>
+        </w:rPr>
+        <w:t>(</w:t>
+      </w:r>
+      <w:r>
+        <w:rPr>
+          <w:rFonts w:ascii="Consolas" w:hAnsi="Consolas"/>
+          <w:b w:val="false"/>
+          <w:i w:val="false"/>
+          <w:color w:val="000000"/>
+          <w:sz w:val="21"/>
+          <w:szCs w:val="21"/>
+        </w:rPr>
+        <w:t xml:space="preserve">c </w:t>
+      </w:r>
+      <w:r>
+        <w:rPr>
+          <w:rFonts w:ascii="Consolas" w:hAnsi="Consolas"/>
+          <w:b w:val="false"/>
+          <w:i w:val="false"/>
+          <w:color w:val="080808"/>
+          <w:sz w:val="21"/>
+          <w:szCs w:val="21"/>
+        </w:rPr>
+        <w:t xml:space="preserve">!= </w:t>
+      </w:r>
+      <w:r>
+        <w:rPr>
+          <w:rFonts w:ascii="Consolas" w:hAnsi="Consolas"/>
+          <w:b w:val="false"/>
+          <w:i w:val="false"/>
+          <w:color w:val="1750EB"/>
+          <w:sz w:val="21"/>
+          <w:szCs w:val="21"/>
+        </w:rPr>
+        <w:t>0</w:t>
+      </w:r>
+      <w:r>
+        <w:rPr>
+          <w:rFonts w:ascii="Consolas" w:hAnsi="Consolas"/>
+          <w:b w:val="false"/>
+          <w:i w:val="false"/>
+          <w:color w:val="080808"/>
+          <w:sz w:val="21"/>
+          <w:szCs w:val="21"/>
+        </w:rPr>
+        <w:t>) {</w:t>
+        <w:br/>
+        <w:t xml:space="preserve">            </w:t>
+      </w:r>
+      <w:r>
+        <w:rPr>
+          <w:rFonts w:ascii="Consolas" w:hAnsi="Consolas"/>
+          <w:b w:val="false"/>
+          <w:i w:val="false"/>
+          <w:color w:val="0033B3"/>
+          <w:sz w:val="21"/>
+          <w:szCs w:val="21"/>
+        </w:rPr>
+        <w:t>return false</w:t>
+      </w:r>
+      <w:r>
+        <w:rPr>
+          <w:rFonts w:ascii="Consolas" w:hAnsi="Consolas"/>
+          <w:b w:val="false"/>
+          <w:i w:val="false"/>
+          <w:color w:val="080808"/>
+          <w:sz w:val="21"/>
+          <w:szCs w:val="21"/>
+        </w:rPr>
+        <w:t>;</w:t>
+        <w:br/>
+        <w:t xml:space="preserve">        }</w:t>
+        <w:br/>
+        <w:t xml:space="preserve">    }</w:t>
+        <w:br/>
+        <w:br/>
+        <w:t xml:space="preserve">    </w:t>
+      </w:r>
+      <w:r>
+        <w:rPr>
+          <w:rFonts w:ascii="Consolas" w:hAnsi="Consolas"/>
+          <w:b w:val="false"/>
+          <w:i w:val="false"/>
+          <w:color w:val="0033B3"/>
+          <w:sz w:val="21"/>
+          <w:szCs w:val="21"/>
+        </w:rPr>
+        <w:t>return true</w:t>
+      </w:r>
+      <w:r>
+        <w:rPr>
+          <w:rFonts w:ascii="Consolas" w:hAnsi="Consolas"/>
+          <w:b w:val="false"/>
+          <w:i w:val="false"/>
+          <w:color w:val="080808"/>
+          <w:sz w:val="21"/>
+          <w:szCs w:val="21"/>
+        </w:rPr>
+        <w:t>;</w:t>
+        <w:br/>
+        <w:t>}</w:t>
+      </w:r>
+    </w:p>
+    <w:p>
+      <w:pPr>
+        <w:pStyle w:val="Normal"/>
+        <w:pBdr/>
+        <w:shd w:fill="FFFFFF" w:val="clear"/>
+        <w:bidi w:val="0"/>
+        <w:jc w:val="start"/>
+        <w:rPr>
+          <w:rFonts w:ascii="JetBrains Mono SemiBold" w:hAnsi="JetBrains Mono SemiBold"/>
+          <w:b w:val="false"/>
+          <w:i w:val="false"/>
+          <w:i w:val="false"/>
+          <w:color w:val="080808"/>
+          <w:sz w:val="21"/>
+        </w:rPr>
+      </w:pPr>
+      <w:r>
+        <w:rPr>
+          <w:rFonts w:ascii="Consolas" w:hAnsi="Consolas"/>
+        </w:rPr>
+      </w:r>
+    </w:p>
+    <w:p>
+      <w:pPr>
+        <w:pStyle w:val="Normal"/>
+        <w:pBdr/>
+        <w:shd w:fill="FFFFFF" w:val="clear"/>
+        <w:bidi w:val="0"/>
+        <w:jc w:val="start"/>
+        <w:rPr>
+          <w:rFonts w:ascii="JetBrains Mono SemiBold" w:hAnsi="JetBrains Mono SemiBold"/>
+          <w:b w:val="false"/>
+          <w:i w:val="false"/>
+          <w:i w:val="false"/>
+          <w:color w:val="080808"/>
+          <w:sz w:val="21"/>
+        </w:rPr>
+      </w:pPr>
+      <w:r>
+        <w:rPr>
+          <w:rFonts w:ascii="Consolas" w:hAnsi="Consolas"/>
+        </w:rPr>
+      </w:r>
+    </w:p>
+    <w:p>
+      <w:pPr>
+        <w:pStyle w:val="Normal"/>
+        <w:pBdr/>
+        <w:shd w:fill="FFFFFF" w:val="clear"/>
+        <w:bidi w:val="0"/>
+        <w:jc w:val="start"/>
+        <w:rPr>
+          <w:rFonts w:ascii="JetBrains Mono SemiBold" w:hAnsi="JetBrains Mono SemiBold"/>
+          <w:b w:val="false"/>
+          <w:i w:val="false"/>
+          <w:i w:val="false"/>
+          <w:color w:val="080808"/>
+          <w:sz w:val="21"/>
+        </w:rPr>
+      </w:pPr>
+      <w:r>
+        <w:rPr>
+          <w:rFonts w:ascii="Consolas" w:hAnsi="Consolas"/>
+        </w:rPr>
       </w:r>
     </w:p>
     <w:sectPr>

</xml_diff>